<commit_message>
some code generation done. working on function calls (parameter stacking is kicking my behind)
</commit_message>
<xml_diff>
--- a/Abstract Robot Control Language (ARCL).docx
+++ b/Abstract Robot Control Language (ARCL).docx
@@ -204,8 +204,18 @@
           <w:sz w:val="24"/>
           <w:szCs w:val="24"/>
         </w:rPr>
-        <w:t>Has a</w:t>
+        <w:t xml:space="preserve">Has </w:t>
       </w:r>
+      <w:proofErr w:type="gramStart"/>
+      <w:r>
+        <w:rPr>
+          <w:rFonts w:ascii="Times New Roman" w:hAnsi="Times New Roman" w:cs="Times New Roman"/>
+          <w:sz w:val="24"/>
+          <w:szCs w:val="24"/>
+        </w:rPr>
+        <w:t>a</w:t>
+      </w:r>
+      <w:proofErr w:type="gramEnd"/>
       <w:r>
         <w:rPr>
           <w:rFonts w:ascii="Times New Roman" w:hAnsi="Times New Roman" w:cs="Times New Roman"/>
@@ -220,7 +230,15 @@
           <w:sz w:val="24"/>
           <w:szCs w:val="24"/>
         </w:rPr>
-        <w:t>8 distinct</w:t>
+        <w:t xml:space="preserve">8 </w:t>
+      </w:r>
+      <w:r>
+        <w:rPr>
+          <w:rFonts w:ascii="Times New Roman" w:hAnsi="Times New Roman" w:cs="Times New Roman"/>
+          <w:sz w:val="24"/>
+          <w:szCs w:val="24"/>
+        </w:rPr>
+        <w:t>general purpose</w:t>
       </w:r>
       <w:r>
         <w:rPr>
@@ -236,7 +254,15 @@
           <w:sz w:val="24"/>
           <w:szCs w:val="24"/>
         </w:rPr>
-        <w:t xml:space="preserve">16 bit </w:t>
+        <w:t>16</w:t>
+      </w:r>
+      <w:r>
+        <w:rPr>
+          <w:rFonts w:ascii="Times New Roman" w:hAnsi="Times New Roman" w:cs="Times New Roman"/>
+          <w:sz w:val="24"/>
+          <w:szCs w:val="24"/>
+        </w:rPr>
+        <w:t xml:space="preserve"> bit </w:t>
       </w:r>
       <w:r>
         <w:rPr>
@@ -266,6 +292,74 @@
           <w:sz w:val="24"/>
           <w:szCs w:val="24"/>
         </w:rPr>
+        <w:t xml:space="preserve">Has a special </w:t>
+      </w:r>
+      <w:r>
+        <w:rPr>
+          <w:rFonts w:ascii="Times New Roman" w:hAnsi="Times New Roman" w:cs="Times New Roman"/>
+          <w:sz w:val="24"/>
+          <w:szCs w:val="24"/>
+        </w:rPr>
+        <w:t xml:space="preserve">implicit </w:t>
+      </w:r>
+      <w:r>
+        <w:rPr>
+          <w:rFonts w:ascii="Times New Roman" w:hAnsi="Times New Roman" w:cs="Times New Roman"/>
+          <w:sz w:val="24"/>
+          <w:szCs w:val="24"/>
+        </w:rPr>
+        <w:t>frame pointer register</w:t>
+      </w:r>
+    </w:p>
+    <w:p>
+      <w:pPr>
+        <w:pStyle w:val="ListParagraph"/>
+        <w:numPr>
+          <w:ilvl w:val="0"/>
+          <w:numId w:val="2"/>
+        </w:numPr>
+        <w:rPr>
+          <w:rFonts w:ascii="Times New Roman" w:hAnsi="Times New Roman" w:cs="Times New Roman"/>
+          <w:sz w:val="24"/>
+          <w:szCs w:val="24"/>
+        </w:rPr>
+      </w:pPr>
+      <w:r>
+        <w:rPr>
+          <w:rFonts w:ascii="Times New Roman" w:hAnsi="Times New Roman" w:cs="Times New Roman"/>
+          <w:sz w:val="24"/>
+          <w:szCs w:val="24"/>
+        </w:rPr>
+        <w:t xml:space="preserve">Special register for returning </w:t>
+      </w:r>
+      <w:r>
+        <w:rPr>
+          <w:rFonts w:ascii="Times New Roman" w:hAnsi="Times New Roman" w:cs="Times New Roman"/>
+          <w:sz w:val="24"/>
+          <w:szCs w:val="24"/>
+        </w:rPr>
+        <w:t>function values called “FRR”</w:t>
+      </w:r>
+    </w:p>
+    <w:p>
+      <w:pPr>
+        <w:pStyle w:val="ListParagraph"/>
+        <w:numPr>
+          <w:ilvl w:val="0"/>
+          <w:numId w:val="2"/>
+        </w:numPr>
+        <w:rPr>
+          <w:rFonts w:ascii="Times New Roman" w:hAnsi="Times New Roman" w:cs="Times New Roman"/>
+          <w:sz w:val="24"/>
+          <w:szCs w:val="24"/>
+        </w:rPr>
+      </w:pPr>
+      <w:r>
+        <w:rPr>
+          <w:rFonts w:ascii="Times New Roman" w:hAnsi="Times New Roman" w:cs="Times New Roman"/>
+          <w:sz w:val="24"/>
+          <w:szCs w:val="24"/>
+        </w:rPr>
         <w:t xml:space="preserve">Has a stack </w:t>
       </w:r>
       <w:r>
@@ -283,7 +377,7 @@
           <w:sz w:val="24"/>
           <w:szCs w:val="24"/>
         </w:rPr>
-        <w:t>memory.</w:t>
+        <w:t>memory</w:t>
       </w:r>
       <w:proofErr w:type="gramEnd"/>
     </w:p>
@@ -348,13 +442,15 @@
         </w:rPr>
         <w:t>2</w:t>
       </w:r>
+      <w:bookmarkStart w:id="0" w:name="_GoBack"/>
+      <w:bookmarkEnd w:id="0"/>
       <w:r>
         <w:rPr>
           <w:rFonts w:ascii="Times New Roman" w:hAnsi="Times New Roman" w:cs="Times New Roman"/>
           <w:sz w:val="24"/>
           <w:szCs w:val="24"/>
         </w:rPr>
-        <w:t xml:space="preserve"> byte word that can be interpretted in multiple different ways</w:t>
+        <w:t xml:space="preserve"> byte word that can be interpreted in multiple different ways</w:t>
       </w:r>
     </w:p>
     <w:p>
@@ -474,6 +570,7 @@
             <w:pPr>
               <w:rPr>
                 <w:rFonts w:ascii="Times New Roman" w:hAnsi="Times New Roman" w:cs="Times New Roman"/>
+                <w:i/>
                 <w:sz w:val="24"/>
                 <w:szCs w:val="24"/>
               </w:rPr>
@@ -486,27 +583,44 @@
               </w:rPr>
               <w:t>ADD</w:t>
             </w:r>
-          </w:p>
-        </w:tc>
-        <w:tc>
-          <w:tcPr>
-            <w:tcW w:w="4675" w:type="dxa"/>
-          </w:tcPr>
-          <w:p>
-            <w:pPr>
-              <w:rPr>
-                <w:rFonts w:ascii="Times New Roman" w:hAnsi="Times New Roman" w:cs="Times New Roman"/>
-                <w:sz w:val="24"/>
-                <w:szCs w:val="24"/>
-              </w:rPr>
-            </w:pPr>
-            <w:r>
-              <w:rPr>
-                <w:rFonts w:ascii="Times New Roman" w:hAnsi="Times New Roman" w:cs="Times New Roman"/>
-                <w:sz w:val="24"/>
-                <w:szCs w:val="24"/>
-              </w:rPr>
-              <w:t>Pop the last two items on the stack, interpret them as numbers, add them, and then push the result onto the stack</w:t>
+            <w:r>
+              <w:rPr>
+                <w:rFonts w:ascii="Times New Roman" w:hAnsi="Times New Roman" w:cs="Times New Roman"/>
+                <w:sz w:val="24"/>
+                <w:szCs w:val="24"/>
+              </w:rPr>
+              <w:t xml:space="preserve"> </w:t>
+            </w:r>
+            <w:r>
+              <w:rPr>
+                <w:rFonts w:ascii="Times New Roman" w:hAnsi="Times New Roman" w:cs="Times New Roman"/>
+                <w:i/>
+                <w:sz w:val="24"/>
+                <w:szCs w:val="24"/>
+              </w:rPr>
+              <w:t>reg1 reg2</w:t>
+            </w:r>
+          </w:p>
+        </w:tc>
+        <w:tc>
+          <w:tcPr>
+            <w:tcW w:w="4675" w:type="dxa"/>
+          </w:tcPr>
+          <w:p>
+            <w:pPr>
+              <w:rPr>
+                <w:rFonts w:ascii="Times New Roman" w:hAnsi="Times New Roman" w:cs="Times New Roman"/>
+                <w:sz w:val="24"/>
+                <w:szCs w:val="24"/>
+              </w:rPr>
+            </w:pPr>
+            <w:r>
+              <w:rPr>
+                <w:rFonts w:ascii="Times New Roman" w:hAnsi="Times New Roman" w:cs="Times New Roman"/>
+                <w:sz w:val="24"/>
+                <w:szCs w:val="24"/>
+              </w:rPr>
+              <w:t>Add the two registers, storing the result in the right hand side register</w:t>
             </w:r>
           </w:p>
         </w:tc>
@@ -532,35 +646,61 @@
               </w:rPr>
               <w:t>SUB</w:t>
             </w:r>
-          </w:p>
-        </w:tc>
-        <w:tc>
-          <w:tcPr>
-            <w:tcW w:w="4675" w:type="dxa"/>
-          </w:tcPr>
-          <w:p>
-            <w:pPr>
-              <w:rPr>
-                <w:rFonts w:ascii="Times New Roman" w:hAnsi="Times New Roman" w:cs="Times New Roman"/>
-                <w:sz w:val="24"/>
-                <w:szCs w:val="24"/>
-              </w:rPr>
-            </w:pPr>
-            <w:r>
-              <w:rPr>
-                <w:rFonts w:ascii="Times New Roman" w:hAnsi="Times New Roman" w:cs="Times New Roman"/>
-                <w:sz w:val="24"/>
-                <w:szCs w:val="24"/>
-              </w:rPr>
-              <w:t>Same as ADD, but treated a</w:t>
-            </w:r>
-            <w:r>
-              <w:rPr>
-                <w:rFonts w:ascii="Times New Roman" w:hAnsi="Times New Roman" w:cs="Times New Roman"/>
-                <w:sz w:val="24"/>
-                <w:szCs w:val="24"/>
-              </w:rPr>
-              <w:t>s a subtraction</w:t>
+            <w:r>
+              <w:rPr>
+                <w:rFonts w:ascii="Times New Roman" w:hAnsi="Times New Roman" w:cs="Times New Roman"/>
+                <w:sz w:val="24"/>
+                <w:szCs w:val="24"/>
+              </w:rPr>
+              <w:t xml:space="preserve"> </w:t>
+            </w:r>
+            <w:r>
+              <w:rPr>
+                <w:rFonts w:ascii="Times New Roman" w:hAnsi="Times New Roman" w:cs="Times New Roman"/>
+                <w:i/>
+                <w:sz w:val="24"/>
+                <w:szCs w:val="24"/>
+              </w:rPr>
+              <w:t>reg1 reg2</w:t>
+            </w:r>
+          </w:p>
+        </w:tc>
+        <w:tc>
+          <w:tcPr>
+            <w:tcW w:w="4675" w:type="dxa"/>
+          </w:tcPr>
+          <w:p>
+            <w:pPr>
+              <w:rPr>
+                <w:rFonts w:ascii="Times New Roman" w:hAnsi="Times New Roman" w:cs="Times New Roman"/>
+                <w:sz w:val="24"/>
+                <w:szCs w:val="24"/>
+              </w:rPr>
+            </w:pPr>
+            <w:r>
+              <w:rPr>
+                <w:rFonts w:ascii="Times New Roman" w:hAnsi="Times New Roman" w:cs="Times New Roman"/>
+                <w:sz w:val="24"/>
+                <w:szCs w:val="24"/>
+              </w:rPr>
+              <w:t xml:space="preserve">Subtract the two registers </w:t>
+            </w:r>
+            <w:r>
+              <w:rPr>
+                <w:rFonts w:ascii="Times New Roman" w:hAnsi="Times New Roman" w:cs="Times New Roman"/>
+                <w:i/>
+                <w:sz w:val="24"/>
+                <w:szCs w:val="24"/>
+              </w:rPr>
+              <w:t>reg1 – reg2</w:t>
+            </w:r>
+            <w:r>
+              <w:rPr>
+                <w:rFonts w:ascii="Times New Roman" w:hAnsi="Times New Roman" w:cs="Times New Roman"/>
+                <w:sz w:val="24"/>
+                <w:szCs w:val="24"/>
+              </w:rPr>
+              <w:t>, storing the result in the right hand side register</w:t>
             </w:r>
           </w:p>
         </w:tc>
@@ -586,27 +726,44 @@
               </w:rPr>
               <w:t>MULT</w:t>
             </w:r>
-          </w:p>
-        </w:tc>
-        <w:tc>
-          <w:tcPr>
-            <w:tcW w:w="4675" w:type="dxa"/>
-          </w:tcPr>
-          <w:p>
-            <w:pPr>
-              <w:rPr>
-                <w:rFonts w:ascii="Times New Roman" w:hAnsi="Times New Roman" w:cs="Times New Roman"/>
-                <w:sz w:val="24"/>
-                <w:szCs w:val="24"/>
-              </w:rPr>
-            </w:pPr>
-            <w:r>
-              <w:rPr>
-                <w:rFonts w:ascii="Times New Roman" w:hAnsi="Times New Roman" w:cs="Times New Roman"/>
-                <w:sz w:val="24"/>
-                <w:szCs w:val="24"/>
-              </w:rPr>
-              <w:t>Same as ADD, but multiplies the values intead</w:t>
+            <w:r>
+              <w:rPr>
+                <w:rFonts w:ascii="Times New Roman" w:hAnsi="Times New Roman" w:cs="Times New Roman"/>
+                <w:sz w:val="24"/>
+                <w:szCs w:val="24"/>
+              </w:rPr>
+              <w:t xml:space="preserve"> </w:t>
+            </w:r>
+            <w:r>
+              <w:rPr>
+                <w:rFonts w:ascii="Times New Roman" w:hAnsi="Times New Roman" w:cs="Times New Roman"/>
+                <w:i/>
+                <w:sz w:val="24"/>
+                <w:szCs w:val="24"/>
+              </w:rPr>
+              <w:t>reg1 reg2</w:t>
+            </w:r>
+          </w:p>
+        </w:tc>
+        <w:tc>
+          <w:tcPr>
+            <w:tcW w:w="4675" w:type="dxa"/>
+          </w:tcPr>
+          <w:p>
+            <w:pPr>
+              <w:rPr>
+                <w:rFonts w:ascii="Times New Roman" w:hAnsi="Times New Roman" w:cs="Times New Roman"/>
+                <w:sz w:val="24"/>
+                <w:szCs w:val="24"/>
+              </w:rPr>
+            </w:pPr>
+            <w:r>
+              <w:rPr>
+                <w:rFonts w:ascii="Times New Roman" w:hAnsi="Times New Roman" w:cs="Times New Roman"/>
+                <w:sz w:val="24"/>
+                <w:szCs w:val="24"/>
+              </w:rPr>
+              <w:t>Multiply the two registers, storing the result in the right hand side register</w:t>
             </w:r>
           </w:p>
         </w:tc>
@@ -632,27 +789,87 @@
               </w:rPr>
               <w:t>DIV</w:t>
             </w:r>
-          </w:p>
-        </w:tc>
-        <w:tc>
-          <w:tcPr>
-            <w:tcW w:w="4675" w:type="dxa"/>
-          </w:tcPr>
-          <w:p>
-            <w:pPr>
-              <w:rPr>
-                <w:rFonts w:ascii="Times New Roman" w:hAnsi="Times New Roman" w:cs="Times New Roman"/>
-                <w:sz w:val="24"/>
-                <w:szCs w:val="24"/>
-              </w:rPr>
-            </w:pPr>
-            <w:r>
-              <w:rPr>
-                <w:rFonts w:ascii="Times New Roman" w:hAnsi="Times New Roman" w:cs="Times New Roman"/>
-                <w:sz w:val="24"/>
-                <w:szCs w:val="24"/>
-              </w:rPr>
-              <w:t>Same as ADD, but performs integer division</w:t>
+            <w:r>
+              <w:rPr>
+                <w:rFonts w:ascii="Times New Roman" w:hAnsi="Times New Roman" w:cs="Times New Roman"/>
+                <w:sz w:val="24"/>
+                <w:szCs w:val="24"/>
+              </w:rPr>
+              <w:t xml:space="preserve"> </w:t>
+            </w:r>
+            <w:r>
+              <w:rPr>
+                <w:rFonts w:ascii="Times New Roman" w:hAnsi="Times New Roman" w:cs="Times New Roman"/>
+                <w:i/>
+                <w:sz w:val="24"/>
+                <w:szCs w:val="24"/>
+              </w:rPr>
+              <w:t>reg1 reg2</w:t>
+            </w:r>
+          </w:p>
+        </w:tc>
+        <w:tc>
+          <w:tcPr>
+            <w:tcW w:w="4675" w:type="dxa"/>
+          </w:tcPr>
+          <w:p>
+            <w:pPr>
+              <w:rPr>
+                <w:rFonts w:ascii="Times New Roman" w:hAnsi="Times New Roman" w:cs="Times New Roman"/>
+                <w:sz w:val="24"/>
+                <w:szCs w:val="24"/>
+              </w:rPr>
+            </w:pPr>
+            <w:r>
+              <w:rPr>
+                <w:rFonts w:ascii="Times New Roman" w:hAnsi="Times New Roman" w:cs="Times New Roman"/>
+                <w:sz w:val="24"/>
+                <w:szCs w:val="24"/>
+              </w:rPr>
+              <w:t>Integer division on the two registers</w:t>
+            </w:r>
+            <w:r>
+              <w:rPr>
+                <w:rFonts w:ascii="Times New Roman" w:hAnsi="Times New Roman" w:cs="Times New Roman"/>
+                <w:sz w:val="24"/>
+                <w:szCs w:val="24"/>
+              </w:rPr>
+              <w:t xml:space="preserve"> </w:t>
+            </w:r>
+            <w:r>
+              <w:rPr>
+                <w:rFonts w:ascii="Times New Roman" w:hAnsi="Times New Roman" w:cs="Times New Roman"/>
+                <w:i/>
+                <w:sz w:val="24"/>
+                <w:szCs w:val="24"/>
+              </w:rPr>
+              <w:t>reg1 / re</w:t>
+            </w:r>
+            <w:r>
+              <w:rPr>
+                <w:rFonts w:ascii="Times New Roman" w:hAnsi="Times New Roman" w:cs="Times New Roman"/>
+                <w:i/>
+                <w:sz w:val="24"/>
+                <w:szCs w:val="24"/>
+              </w:rPr>
+              <w:t>g</w:t>
+            </w:r>
+            <w:r>
+              <w:rPr>
+                <w:rFonts w:ascii="Times New Roman" w:hAnsi="Times New Roman" w:cs="Times New Roman"/>
+                <w:i/>
+                <w:sz w:val="24"/>
+                <w:szCs w:val="24"/>
+              </w:rPr>
+              <w:t>2</w:t>
+            </w:r>
+            <w:r>
+              <w:rPr>
+                <w:rFonts w:ascii="Times New Roman" w:hAnsi="Times New Roman" w:cs="Times New Roman"/>
+                <w:sz w:val="24"/>
+                <w:szCs w:val="24"/>
+              </w:rPr>
+              <w:t>, storing the result in the right hand side register</w:t>
             </w:r>
           </w:p>
         </w:tc>
@@ -747,64 +964,72 @@
                 <w:sz w:val="24"/>
                 <w:szCs w:val="24"/>
               </w:rPr>
-              <w:t xml:space="preserve">PUSHL </w:t>
-            </w:r>
-            <w:r>
-              <w:rPr>
-                <w:rFonts w:ascii="Times New Roman" w:hAnsi="Times New Roman" w:cs="Times New Roman"/>
-                <w:i/>
-                <w:sz w:val="24"/>
-                <w:szCs w:val="24"/>
-              </w:rPr>
-              <w:t>lit</w:t>
-            </w:r>
-          </w:p>
-        </w:tc>
-        <w:tc>
-          <w:tcPr>
-            <w:tcW w:w="4675" w:type="dxa"/>
-          </w:tcPr>
-          <w:p>
-            <w:pPr>
-              <w:rPr>
-                <w:rFonts w:ascii="Times New Roman" w:hAnsi="Times New Roman" w:cs="Times New Roman"/>
-                <w:sz w:val="24"/>
-                <w:szCs w:val="24"/>
-              </w:rPr>
-            </w:pPr>
-            <w:r>
-              <w:rPr>
-                <w:rFonts w:ascii="Times New Roman" w:hAnsi="Times New Roman" w:cs="Times New Roman"/>
-                <w:sz w:val="24"/>
-                <w:szCs w:val="24"/>
-              </w:rPr>
-              <w:t xml:space="preserve">Pushes the literal </w:t>
-            </w:r>
-            <w:r>
-              <w:rPr>
-                <w:rFonts w:ascii="Times New Roman" w:hAnsi="Times New Roman" w:cs="Times New Roman"/>
-                <w:i/>
-                <w:sz w:val="24"/>
-                <w:szCs w:val="24"/>
-              </w:rPr>
-              <w:t>lit</w:t>
-            </w:r>
-            <w:r>
-              <w:rPr>
-                <w:rFonts w:ascii="Times New Roman" w:hAnsi="Times New Roman" w:cs="Times New Roman"/>
-                <w:i/>
-                <w:sz w:val="24"/>
-                <w:szCs w:val="24"/>
-              </w:rPr>
-              <w:t xml:space="preserve"> </w:t>
-            </w:r>
-            <w:r>
-              <w:rPr>
-                <w:rFonts w:ascii="Times New Roman" w:hAnsi="Times New Roman" w:cs="Times New Roman"/>
-                <w:sz w:val="24"/>
-                <w:szCs w:val="24"/>
-              </w:rPr>
-              <w:t xml:space="preserve">onto the stack </w:t>
+              <w:t xml:space="preserve">MOV </w:t>
+            </w:r>
+            <w:r>
+              <w:rPr>
+                <w:rFonts w:ascii="Times New Roman" w:hAnsi="Times New Roman" w:cs="Times New Roman"/>
+                <w:i/>
+                <w:sz w:val="24"/>
+                <w:szCs w:val="24"/>
+              </w:rPr>
+              <w:t>src dst</w:t>
+            </w:r>
+          </w:p>
+        </w:tc>
+        <w:tc>
+          <w:tcPr>
+            <w:tcW w:w="4675" w:type="dxa"/>
+          </w:tcPr>
+          <w:p>
+            <w:pPr>
+              <w:rPr>
+                <w:rFonts w:ascii="Times New Roman" w:hAnsi="Times New Roman" w:cs="Times New Roman"/>
+                <w:sz w:val="24"/>
+                <w:szCs w:val="24"/>
+              </w:rPr>
+            </w:pPr>
+            <w:r>
+              <w:rPr>
+                <w:rFonts w:ascii="Times New Roman" w:hAnsi="Times New Roman" w:cs="Times New Roman"/>
+                <w:sz w:val="24"/>
+                <w:szCs w:val="24"/>
+              </w:rPr>
+              <w:t xml:space="preserve">Moves data from the </w:t>
+            </w:r>
+            <w:r>
+              <w:rPr>
+                <w:rFonts w:ascii="Times New Roman" w:hAnsi="Times New Roman" w:cs="Times New Roman"/>
+                <w:i/>
+                <w:sz w:val="24"/>
+                <w:szCs w:val="24"/>
+              </w:rPr>
+              <w:t xml:space="preserve">src </w:t>
+            </w:r>
+            <w:r>
+              <w:rPr>
+                <w:rFonts w:ascii="Times New Roman" w:hAnsi="Times New Roman" w:cs="Times New Roman"/>
+                <w:sz w:val="24"/>
+                <w:szCs w:val="24"/>
+              </w:rPr>
+              <w:t xml:space="preserve">register to the </w:t>
+            </w:r>
+            <w:r>
+              <w:rPr>
+                <w:rFonts w:ascii="Times New Roman" w:hAnsi="Times New Roman" w:cs="Times New Roman"/>
+                <w:i/>
+                <w:sz w:val="24"/>
+                <w:szCs w:val="24"/>
+              </w:rPr>
+              <w:t xml:space="preserve">dst </w:t>
+            </w:r>
+            <w:r>
+              <w:rPr>
+                <w:rFonts w:ascii="Times New Roman" w:hAnsi="Times New Roman" w:cs="Times New Roman"/>
+                <w:sz w:val="24"/>
+                <w:szCs w:val="24"/>
+              </w:rPr>
+              <w:t>register</w:t>
             </w:r>
           </w:p>
         </w:tc>
@@ -818,77 +1043,76 @@
             <w:pPr>
               <w:rPr>
                 <w:rFonts w:ascii="Times New Roman" w:hAnsi="Times New Roman" w:cs="Times New Roman"/>
-                <w:b/>
-                <w:i/>
-                <w:sz w:val="24"/>
-                <w:szCs w:val="24"/>
-              </w:rPr>
-            </w:pPr>
-            <w:r>
-              <w:rPr>
-                <w:rFonts w:ascii="Times New Roman" w:hAnsi="Times New Roman" w:cs="Times New Roman"/>
-                <w:sz w:val="24"/>
-                <w:szCs w:val="24"/>
-              </w:rPr>
-              <w:t xml:space="preserve">POP </w:t>
-            </w:r>
-            <w:r>
-              <w:rPr>
-                <w:rFonts w:ascii="Times New Roman" w:hAnsi="Times New Roman" w:cs="Times New Roman"/>
-                <w:i/>
-                <w:sz w:val="24"/>
-                <w:szCs w:val="24"/>
-              </w:rPr>
-              <w:t>r</w:t>
-            </w:r>
-            <w:r>
-              <w:rPr>
-                <w:rFonts w:ascii="Times New Roman" w:hAnsi="Times New Roman" w:cs="Times New Roman"/>
-                <w:i/>
-                <w:sz w:val="24"/>
-                <w:szCs w:val="24"/>
-              </w:rPr>
-              <w:t>eg</w:t>
-            </w:r>
-          </w:p>
-        </w:tc>
-        <w:tc>
-          <w:tcPr>
-            <w:tcW w:w="4675" w:type="dxa"/>
-          </w:tcPr>
-          <w:p>
-            <w:pPr>
-              <w:rPr>
-                <w:rFonts w:ascii="Times New Roman" w:hAnsi="Times New Roman" w:cs="Times New Roman"/>
-                <w:sz w:val="24"/>
-                <w:szCs w:val="24"/>
-              </w:rPr>
-            </w:pPr>
-            <w:r>
-              <w:rPr>
-                <w:rFonts w:ascii="Times New Roman" w:hAnsi="Times New Roman" w:cs="Times New Roman"/>
-                <w:sz w:val="24"/>
-                <w:szCs w:val="24"/>
-              </w:rPr>
-              <w:t xml:space="preserve">Pops the top of the stack and stores it into a valid register </w:t>
-            </w:r>
-            <w:r>
-              <w:rPr>
-                <w:rFonts w:ascii="Times New Roman" w:hAnsi="Times New Roman" w:cs="Times New Roman"/>
-                <w:i/>
-                <w:sz w:val="24"/>
-                <w:szCs w:val="24"/>
-              </w:rPr>
-              <w:t>r</w:t>
-            </w:r>
-            <w:r>
-              <w:rPr>
-                <w:rFonts w:ascii="Times New Roman" w:hAnsi="Times New Roman" w:cs="Times New Roman"/>
-                <w:i/>
-                <w:sz w:val="24"/>
-                <w:szCs w:val="24"/>
-              </w:rPr>
-              <w:t>eg</w:t>
+                <w:i/>
+                <w:sz w:val="24"/>
+                <w:szCs w:val="24"/>
+              </w:rPr>
+            </w:pPr>
+            <w:r>
+              <w:rPr>
+                <w:rFonts w:ascii="Times New Roman" w:hAnsi="Times New Roman" w:cs="Times New Roman"/>
+                <w:sz w:val="24"/>
+                <w:szCs w:val="24"/>
+              </w:rPr>
+              <w:t xml:space="preserve">LOADL </w:t>
+            </w:r>
+            <w:r>
+              <w:rPr>
+                <w:rFonts w:ascii="Times New Roman" w:hAnsi="Times New Roman" w:cs="Times New Roman"/>
+                <w:i/>
+                <w:sz w:val="24"/>
+                <w:szCs w:val="24"/>
+              </w:rPr>
+              <w:t>reg  lit</w:t>
+            </w:r>
+          </w:p>
+        </w:tc>
+        <w:tc>
+          <w:tcPr>
+            <w:tcW w:w="4675" w:type="dxa"/>
+          </w:tcPr>
+          <w:p>
+            <w:pPr>
+              <w:rPr>
+                <w:rFonts w:ascii="Times New Roman" w:hAnsi="Times New Roman" w:cs="Times New Roman"/>
+                <w:i/>
+                <w:sz w:val="24"/>
+                <w:szCs w:val="24"/>
+              </w:rPr>
+            </w:pPr>
+            <w:r>
+              <w:rPr>
+                <w:rFonts w:ascii="Times New Roman" w:hAnsi="Times New Roman" w:cs="Times New Roman"/>
+                <w:sz w:val="24"/>
+                <w:szCs w:val="24"/>
+              </w:rPr>
+              <w:t xml:space="preserve">Loads the register </w:t>
+            </w:r>
+            <w:r>
+              <w:rPr>
+                <w:rFonts w:ascii="Times New Roman" w:hAnsi="Times New Roman" w:cs="Times New Roman"/>
+                <w:i/>
+                <w:sz w:val="24"/>
+                <w:szCs w:val="24"/>
+              </w:rPr>
+              <w:t xml:space="preserve">reg </w:t>
+            </w:r>
+            <w:r>
+              <w:rPr>
+                <w:rFonts w:ascii="Times New Roman" w:hAnsi="Times New Roman" w:cs="Times New Roman"/>
+                <w:sz w:val="24"/>
+                <w:szCs w:val="24"/>
+              </w:rPr>
+              <w:t xml:space="preserve">with the literal </w:t>
+            </w:r>
+            <w:r>
+              <w:rPr>
+                <w:rFonts w:ascii="Times New Roman" w:hAnsi="Times New Roman" w:cs="Times New Roman"/>
+                <w:i/>
+                <w:sz w:val="24"/>
+                <w:szCs w:val="24"/>
+              </w:rPr>
+              <w:t>lit</w:t>
             </w:r>
           </w:p>
         </w:tc>
@@ -913,7 +1137,73 @@
                 <w:sz w:val="24"/>
                 <w:szCs w:val="24"/>
               </w:rPr>
-              <w:t xml:space="preserve">PUSH </w:t>
+              <w:lastRenderedPageBreak/>
+              <w:t xml:space="preserve">LOADF </w:t>
+            </w:r>
+            <w:r>
+              <w:rPr>
+                <w:rFonts w:ascii="Times New Roman" w:hAnsi="Times New Roman" w:cs="Times New Roman"/>
+                <w:i/>
+                <w:sz w:val="24"/>
+                <w:szCs w:val="24"/>
+              </w:rPr>
+              <w:t>reg offset</w:t>
+            </w:r>
+          </w:p>
+        </w:tc>
+        <w:tc>
+          <w:tcPr>
+            <w:tcW w:w="4675" w:type="dxa"/>
+          </w:tcPr>
+          <w:p>
+            <w:pPr>
+              <w:rPr>
+                <w:rFonts w:ascii="Times New Roman" w:hAnsi="Times New Roman" w:cs="Times New Roman"/>
+                <w:i/>
+                <w:sz w:val="24"/>
+                <w:szCs w:val="24"/>
+              </w:rPr>
+            </w:pPr>
+            <w:r>
+              <w:rPr>
+                <w:rFonts w:ascii="Times New Roman" w:hAnsi="Times New Roman" w:cs="Times New Roman"/>
+                <w:sz w:val="24"/>
+                <w:szCs w:val="24"/>
+              </w:rPr>
+              <w:t xml:space="preserve">Loads the value stored </w:t>
+            </w:r>
+            <w:r>
+              <w:rPr>
+                <w:rFonts w:ascii="Times New Roman" w:hAnsi="Times New Roman" w:cs="Times New Roman"/>
+                <w:i/>
+                <w:sz w:val="24"/>
+                <w:szCs w:val="24"/>
+              </w:rPr>
+              <w:t xml:space="preserve">offset </w:t>
+            </w:r>
+            <w:r>
+              <w:rPr>
+                <w:rFonts w:ascii="Times New Roman" w:hAnsi="Times New Roman" w:cs="Times New Roman"/>
+                <w:sz w:val="24"/>
+                <w:szCs w:val="24"/>
+              </w:rPr>
+              <w:t>values away from the top of the stack</w:t>
+            </w:r>
+            <w:r>
+              <w:rPr>
+                <w:rFonts w:ascii="Times New Roman" w:hAnsi="Times New Roman" w:cs="Times New Roman"/>
+                <w:sz w:val="24"/>
+                <w:szCs w:val="24"/>
+              </w:rPr>
+              <w:t xml:space="preserve"> frame</w:t>
+            </w:r>
+            <w:r>
+              <w:rPr>
+                <w:rFonts w:ascii="Times New Roman" w:hAnsi="Times New Roman" w:cs="Times New Roman"/>
+                <w:sz w:val="24"/>
+                <w:szCs w:val="24"/>
+              </w:rPr>
+              <w:t xml:space="preserve"> and loads it into register </w:t>
             </w:r>
             <w:r>
               <w:rPr>
@@ -923,45 +1213,6 @@
                 <w:szCs w:val="24"/>
               </w:rPr>
               <w:t>reg</w:t>
-            </w:r>
-          </w:p>
-        </w:tc>
-        <w:tc>
-          <w:tcPr>
-            <w:tcW w:w="4675" w:type="dxa"/>
-          </w:tcPr>
-          <w:p>
-            <w:pPr>
-              <w:rPr>
-                <w:rFonts w:ascii="Times New Roman" w:hAnsi="Times New Roman" w:cs="Times New Roman"/>
-                <w:sz w:val="24"/>
-                <w:szCs w:val="24"/>
-              </w:rPr>
-            </w:pPr>
-            <w:r>
-              <w:rPr>
-                <w:rFonts w:ascii="Times New Roman" w:hAnsi="Times New Roman" w:cs="Times New Roman"/>
-                <w:sz w:val="24"/>
-                <w:szCs w:val="24"/>
-              </w:rPr>
-              <w:t xml:space="preserve">Pushes the value stored in register </w:t>
-            </w:r>
-            <w:r>
-              <w:rPr>
-                <w:rFonts w:ascii="Times New Roman" w:hAnsi="Times New Roman" w:cs="Times New Roman"/>
-                <w:i/>
-                <w:sz w:val="24"/>
-                <w:szCs w:val="24"/>
-              </w:rPr>
-              <w:t xml:space="preserve">reg </w:t>
-            </w:r>
-            <w:r>
-              <w:rPr>
-                <w:rFonts w:ascii="Times New Roman" w:hAnsi="Times New Roman" w:cs="Times New Roman"/>
-                <w:sz w:val="24"/>
-                <w:szCs w:val="24"/>
-              </w:rPr>
-              <w:t>onto the stack</w:t>
             </w:r>
           </w:p>
         </w:tc>
@@ -986,72 +1237,72 @@
                 <w:sz w:val="24"/>
                 <w:szCs w:val="24"/>
               </w:rPr>
-              <w:t xml:space="preserve">MOV </w:t>
-            </w:r>
-            <w:r>
-              <w:rPr>
-                <w:rFonts w:ascii="Times New Roman" w:hAnsi="Times New Roman" w:cs="Times New Roman"/>
-                <w:i/>
-                <w:sz w:val="24"/>
-                <w:szCs w:val="24"/>
-              </w:rPr>
-              <w:t>src dst</w:t>
-            </w:r>
-          </w:p>
-        </w:tc>
-        <w:tc>
-          <w:tcPr>
-            <w:tcW w:w="4675" w:type="dxa"/>
-          </w:tcPr>
-          <w:p>
-            <w:pPr>
-              <w:rPr>
-                <w:rFonts w:ascii="Times New Roman" w:hAnsi="Times New Roman" w:cs="Times New Roman"/>
-                <w:sz w:val="24"/>
-                <w:szCs w:val="24"/>
-              </w:rPr>
-            </w:pPr>
-            <w:r>
-              <w:rPr>
-                <w:rFonts w:ascii="Times New Roman" w:hAnsi="Times New Roman" w:cs="Times New Roman"/>
-                <w:sz w:val="24"/>
-                <w:szCs w:val="24"/>
-              </w:rPr>
-              <w:t xml:space="preserve">Moves data from the </w:t>
-            </w:r>
-            <w:r>
-              <w:rPr>
-                <w:rFonts w:ascii="Times New Roman" w:hAnsi="Times New Roman" w:cs="Times New Roman"/>
-                <w:i/>
-                <w:sz w:val="24"/>
-                <w:szCs w:val="24"/>
-              </w:rPr>
-              <w:t xml:space="preserve">src </w:t>
-            </w:r>
-            <w:r>
-              <w:rPr>
-                <w:rFonts w:ascii="Times New Roman" w:hAnsi="Times New Roman" w:cs="Times New Roman"/>
-                <w:sz w:val="24"/>
-                <w:szCs w:val="24"/>
-              </w:rPr>
-              <w:t xml:space="preserve">register to the </w:t>
-            </w:r>
-            <w:r>
-              <w:rPr>
-                <w:rFonts w:ascii="Times New Roman" w:hAnsi="Times New Roman" w:cs="Times New Roman"/>
-                <w:i/>
-                <w:sz w:val="24"/>
-                <w:szCs w:val="24"/>
-              </w:rPr>
-              <w:t xml:space="preserve">dst </w:t>
-            </w:r>
-            <w:r>
-              <w:rPr>
-                <w:rFonts w:ascii="Times New Roman" w:hAnsi="Times New Roman" w:cs="Times New Roman"/>
-                <w:sz w:val="24"/>
-                <w:szCs w:val="24"/>
-              </w:rPr>
-              <w:t>register</w:t>
+              <w:t xml:space="preserve">LOADR </w:t>
+            </w:r>
+            <w:r>
+              <w:rPr>
+                <w:rFonts w:ascii="Times New Roman" w:hAnsi="Times New Roman" w:cs="Times New Roman"/>
+                <w:i/>
+                <w:sz w:val="24"/>
+                <w:szCs w:val="24"/>
+              </w:rPr>
+              <w:t>reg offset</w:t>
+            </w:r>
+          </w:p>
+        </w:tc>
+        <w:tc>
+          <w:tcPr>
+            <w:tcW w:w="4675" w:type="dxa"/>
+          </w:tcPr>
+          <w:p>
+            <w:pPr>
+              <w:rPr>
+                <w:rFonts w:ascii="Times New Roman" w:hAnsi="Times New Roman" w:cs="Times New Roman"/>
+                <w:sz w:val="24"/>
+                <w:szCs w:val="24"/>
+              </w:rPr>
+            </w:pPr>
+            <w:r>
+              <w:rPr>
+                <w:rFonts w:ascii="Times New Roman" w:hAnsi="Times New Roman" w:cs="Times New Roman"/>
+                <w:sz w:val="24"/>
+                <w:szCs w:val="24"/>
+              </w:rPr>
+              <w:t xml:space="preserve">Finds the value from static storage that is </w:t>
+            </w:r>
+            <w:r>
+              <w:rPr>
+                <w:rFonts w:ascii="Times New Roman" w:hAnsi="Times New Roman" w:cs="Times New Roman"/>
+                <w:i/>
+                <w:sz w:val="24"/>
+                <w:szCs w:val="24"/>
+              </w:rPr>
+              <w:t xml:space="preserve">offset </w:t>
+            </w:r>
+            <w:r>
+              <w:rPr>
+                <w:rFonts w:ascii="Times New Roman" w:hAnsi="Times New Roman" w:cs="Times New Roman"/>
+                <w:sz w:val="24"/>
+                <w:szCs w:val="24"/>
+              </w:rPr>
+              <w:t xml:space="preserve">values away from the beginning of static storage and stores it into register </w:t>
+            </w:r>
+            <w:r>
+              <w:rPr>
+                <w:rFonts w:ascii="Times New Roman" w:hAnsi="Times New Roman" w:cs="Times New Roman"/>
+                <w:i/>
+                <w:sz w:val="24"/>
+                <w:szCs w:val="24"/>
+              </w:rPr>
+              <w:t>reg</w:t>
+            </w:r>
+            <w:r>
+              <w:rPr>
+                <w:rFonts w:ascii="Times New Roman" w:hAnsi="Times New Roman" w:cs="Times New Roman"/>
+                <w:sz w:val="24"/>
+                <w:szCs w:val="24"/>
+              </w:rPr>
+              <w:t xml:space="preserve"> </w:t>
             </w:r>
           </w:p>
         </w:tc>
@@ -1076,66 +1327,89 @@
                 <w:sz w:val="24"/>
                 <w:szCs w:val="24"/>
               </w:rPr>
-              <w:lastRenderedPageBreak/>
-              <w:t xml:space="preserve">LOADL </w:t>
-            </w:r>
-            <w:r>
-              <w:rPr>
-                <w:rFonts w:ascii="Times New Roman" w:hAnsi="Times New Roman" w:cs="Times New Roman"/>
-                <w:i/>
-                <w:sz w:val="24"/>
-                <w:szCs w:val="24"/>
-              </w:rPr>
-              <w:t>reg  lit</w:t>
-            </w:r>
-          </w:p>
-        </w:tc>
-        <w:tc>
-          <w:tcPr>
-            <w:tcW w:w="4675" w:type="dxa"/>
-          </w:tcPr>
-          <w:p>
-            <w:pPr>
-              <w:rPr>
-                <w:rFonts w:ascii="Times New Roman" w:hAnsi="Times New Roman" w:cs="Times New Roman"/>
-                <w:i/>
-                <w:sz w:val="24"/>
-                <w:szCs w:val="24"/>
-              </w:rPr>
-            </w:pPr>
-            <w:r>
-              <w:rPr>
-                <w:rFonts w:ascii="Times New Roman" w:hAnsi="Times New Roman" w:cs="Times New Roman"/>
-                <w:sz w:val="24"/>
-                <w:szCs w:val="24"/>
-              </w:rPr>
-              <w:t xml:space="preserve">Loads the register </w:t>
-            </w:r>
-            <w:r>
-              <w:rPr>
-                <w:rFonts w:ascii="Times New Roman" w:hAnsi="Times New Roman" w:cs="Times New Roman"/>
-                <w:i/>
-                <w:sz w:val="24"/>
-                <w:szCs w:val="24"/>
-              </w:rPr>
-              <w:t xml:space="preserve">reg </w:t>
-            </w:r>
-            <w:r>
-              <w:rPr>
-                <w:rFonts w:ascii="Times New Roman" w:hAnsi="Times New Roman" w:cs="Times New Roman"/>
-                <w:sz w:val="24"/>
-                <w:szCs w:val="24"/>
-              </w:rPr>
-              <w:t xml:space="preserve">with the literal </w:t>
-            </w:r>
-            <w:r>
-              <w:rPr>
-                <w:rFonts w:ascii="Times New Roman" w:hAnsi="Times New Roman" w:cs="Times New Roman"/>
-                <w:i/>
-                <w:sz w:val="24"/>
-                <w:szCs w:val="24"/>
-              </w:rPr>
-              <w:t>lit</w:t>
+              <w:t>STOR</w:t>
+            </w:r>
+            <w:r>
+              <w:rPr>
+                <w:rFonts w:ascii="Times New Roman" w:hAnsi="Times New Roman" w:cs="Times New Roman"/>
+                <w:sz w:val="24"/>
+                <w:szCs w:val="24"/>
+              </w:rPr>
+              <w:t xml:space="preserve">F </w:t>
+            </w:r>
+            <w:r>
+              <w:rPr>
+                <w:rFonts w:ascii="Times New Roman" w:hAnsi="Times New Roman" w:cs="Times New Roman"/>
+                <w:i/>
+                <w:sz w:val="24"/>
+                <w:szCs w:val="24"/>
+              </w:rPr>
+              <w:t>reg offset</w:t>
+            </w:r>
+          </w:p>
+        </w:tc>
+        <w:tc>
+          <w:tcPr>
+            <w:tcW w:w="4675" w:type="dxa"/>
+          </w:tcPr>
+          <w:p>
+            <w:pPr>
+              <w:rPr>
+                <w:rFonts w:ascii="Times New Roman" w:hAnsi="Times New Roman" w:cs="Times New Roman"/>
+                <w:i/>
+                <w:sz w:val="24"/>
+                <w:szCs w:val="24"/>
+              </w:rPr>
+            </w:pPr>
+            <w:r>
+              <w:rPr>
+                <w:rFonts w:ascii="Times New Roman" w:hAnsi="Times New Roman" w:cs="Times New Roman"/>
+                <w:sz w:val="24"/>
+                <w:szCs w:val="24"/>
+              </w:rPr>
+              <w:t xml:space="preserve">Goes to the value located </w:t>
+            </w:r>
+            <w:r>
+              <w:rPr>
+                <w:rFonts w:ascii="Times New Roman" w:hAnsi="Times New Roman" w:cs="Times New Roman"/>
+                <w:i/>
+                <w:sz w:val="24"/>
+                <w:szCs w:val="24"/>
+              </w:rPr>
+              <w:t xml:space="preserve">offset </w:t>
+            </w:r>
+            <w:r>
+              <w:rPr>
+                <w:rFonts w:ascii="Times New Roman" w:hAnsi="Times New Roman" w:cs="Times New Roman"/>
+                <w:sz w:val="24"/>
+                <w:szCs w:val="24"/>
+              </w:rPr>
+              <w:t>values away from the top of the stack</w:t>
+            </w:r>
+            <w:r>
+              <w:rPr>
+                <w:rFonts w:ascii="Times New Roman" w:hAnsi="Times New Roman" w:cs="Times New Roman"/>
+                <w:sz w:val="24"/>
+                <w:szCs w:val="24"/>
+              </w:rPr>
+              <w:t xml:space="preserve"> frame</w:t>
+            </w:r>
+            <w:r>
+              <w:rPr>
+                <w:rFonts w:ascii="Times New Roman" w:hAnsi="Times New Roman" w:cs="Times New Roman"/>
+                <w:sz w:val="24"/>
+                <w:szCs w:val="24"/>
+              </w:rPr>
+              <w:t xml:space="preserve"> and changes it so that it is equal to the value located in the register </w:t>
+            </w:r>
+            <w:r>
+              <w:rPr>
+                <w:rFonts w:ascii="Times New Roman" w:hAnsi="Times New Roman" w:cs="Times New Roman"/>
+                <w:i/>
+                <w:sz w:val="24"/>
+                <w:szCs w:val="24"/>
+              </w:rPr>
+              <w:t>reg</w:t>
             </w:r>
           </w:p>
         </w:tc>
@@ -1149,18 +1423,17 @@
             <w:pPr>
               <w:rPr>
                 <w:rFonts w:ascii="Times New Roman" w:hAnsi="Times New Roman" w:cs="Times New Roman"/>
-                <w:i/>
-                <w:sz w:val="24"/>
-                <w:szCs w:val="24"/>
-              </w:rPr>
-            </w:pPr>
-            <w:r>
-              <w:rPr>
-                <w:rFonts w:ascii="Times New Roman" w:hAnsi="Times New Roman" w:cs="Times New Roman"/>
-                <w:sz w:val="24"/>
-                <w:szCs w:val="24"/>
-              </w:rPr>
-              <w:t xml:space="preserve">LOADF </w:t>
+                <w:sz w:val="24"/>
+                <w:szCs w:val="24"/>
+              </w:rPr>
+            </w:pPr>
+            <w:r>
+              <w:rPr>
+                <w:rFonts w:ascii="Times New Roman" w:hAnsi="Times New Roman" w:cs="Times New Roman"/>
+                <w:sz w:val="24"/>
+                <w:szCs w:val="24"/>
+              </w:rPr>
+              <w:t xml:space="preserve">STORR </w:t>
             </w:r>
             <w:r>
               <w:rPr>
@@ -1181,44 +1454,51 @@
             <w:pPr>
               <w:rPr>
                 <w:rFonts w:ascii="Times New Roman" w:hAnsi="Times New Roman" w:cs="Times New Roman"/>
-                <w:i/>
-                <w:sz w:val="24"/>
-                <w:szCs w:val="24"/>
-              </w:rPr>
-            </w:pPr>
-            <w:r>
-              <w:rPr>
-                <w:rFonts w:ascii="Times New Roman" w:hAnsi="Times New Roman" w:cs="Times New Roman"/>
-                <w:sz w:val="24"/>
-                <w:szCs w:val="24"/>
-              </w:rPr>
-              <w:t xml:space="preserve">Loads the value stored </w:t>
-            </w:r>
-            <w:r>
-              <w:rPr>
-                <w:rFonts w:ascii="Times New Roman" w:hAnsi="Times New Roman" w:cs="Times New Roman"/>
-                <w:i/>
-                <w:sz w:val="24"/>
-                <w:szCs w:val="24"/>
-              </w:rPr>
-              <w:t xml:space="preserve">offset </w:t>
-            </w:r>
-            <w:r>
-              <w:rPr>
-                <w:rFonts w:ascii="Times New Roman" w:hAnsi="Times New Roman" w:cs="Times New Roman"/>
-                <w:sz w:val="24"/>
-                <w:szCs w:val="24"/>
-              </w:rPr>
-              <w:t xml:space="preserve">values away from the top of the stack and loads it into register </w:t>
-            </w:r>
-            <w:r>
-              <w:rPr>
-                <w:rFonts w:ascii="Times New Roman" w:hAnsi="Times New Roman" w:cs="Times New Roman"/>
-                <w:i/>
-                <w:sz w:val="24"/>
-                <w:szCs w:val="24"/>
-              </w:rPr>
-              <w:t>reg</w:t>
+                <w:sz w:val="24"/>
+                <w:szCs w:val="24"/>
+              </w:rPr>
+            </w:pPr>
+            <w:r>
+              <w:rPr>
+                <w:rFonts w:ascii="Times New Roman" w:hAnsi="Times New Roman" w:cs="Times New Roman"/>
+                <w:sz w:val="24"/>
+                <w:szCs w:val="24"/>
+              </w:rPr>
+              <w:t xml:space="preserve">Loads the value in register </w:t>
+            </w:r>
+            <w:r>
+              <w:rPr>
+                <w:rFonts w:ascii="Times New Roman" w:hAnsi="Times New Roman" w:cs="Times New Roman"/>
+                <w:i/>
+                <w:sz w:val="24"/>
+                <w:szCs w:val="24"/>
+              </w:rPr>
+              <w:t xml:space="preserve">reg </w:t>
+            </w:r>
+            <w:r>
+              <w:rPr>
+                <w:rFonts w:ascii="Times New Roman" w:hAnsi="Times New Roman" w:cs="Times New Roman"/>
+                <w:sz w:val="24"/>
+                <w:szCs w:val="24"/>
+              </w:rPr>
+              <w:t xml:space="preserve">into the spot that is </w:t>
+            </w:r>
+            <w:r>
+              <w:rPr>
+                <w:rFonts w:ascii="Times New Roman" w:hAnsi="Times New Roman" w:cs="Times New Roman"/>
+                <w:i/>
+                <w:sz w:val="24"/>
+                <w:szCs w:val="24"/>
+              </w:rPr>
+              <w:t>offset</w:t>
+            </w:r>
+            <w:r>
+              <w:rPr>
+                <w:rFonts w:ascii="Times New Roman" w:hAnsi="Times New Roman" w:cs="Times New Roman"/>
+                <w:sz w:val="24"/>
+                <w:szCs w:val="24"/>
+              </w:rPr>
+              <w:t xml:space="preserve"> values away from the beginning of static storage.</w:t>
             </w:r>
           </w:p>
         </w:tc>
@@ -1243,38 +1523,38 @@
                 <w:sz w:val="24"/>
                 <w:szCs w:val="24"/>
               </w:rPr>
-              <w:t xml:space="preserve">LOADR </w:t>
-            </w:r>
-            <w:r>
-              <w:rPr>
-                <w:rFonts w:ascii="Times New Roman" w:hAnsi="Times New Roman" w:cs="Times New Roman"/>
-                <w:i/>
-                <w:sz w:val="24"/>
-                <w:szCs w:val="24"/>
-              </w:rPr>
-              <w:t>reg offset</w:t>
-            </w:r>
-          </w:p>
-        </w:tc>
-        <w:tc>
-          <w:tcPr>
-            <w:tcW w:w="4675" w:type="dxa"/>
-          </w:tcPr>
-          <w:p>
-            <w:pPr>
-              <w:rPr>
-                <w:rFonts w:ascii="Times New Roman" w:hAnsi="Times New Roman" w:cs="Times New Roman"/>
-                <w:sz w:val="24"/>
-                <w:szCs w:val="24"/>
-              </w:rPr>
-            </w:pPr>
-            <w:r>
-              <w:rPr>
-                <w:rFonts w:ascii="Times New Roman" w:hAnsi="Times New Roman" w:cs="Times New Roman"/>
-                <w:sz w:val="24"/>
-                <w:szCs w:val="24"/>
-              </w:rPr>
-              <w:t xml:space="preserve">Finds the value from static storage that is </w:t>
+              <w:t xml:space="preserve">FRAMEU </w:t>
+            </w:r>
+            <w:r>
+              <w:rPr>
+                <w:rFonts w:ascii="Times New Roman" w:hAnsi="Times New Roman" w:cs="Times New Roman"/>
+                <w:i/>
+                <w:sz w:val="24"/>
+                <w:szCs w:val="24"/>
+              </w:rPr>
+              <w:t>offset</w:t>
+            </w:r>
+          </w:p>
+        </w:tc>
+        <w:tc>
+          <w:tcPr>
+            <w:tcW w:w="4675" w:type="dxa"/>
+          </w:tcPr>
+          <w:p>
+            <w:pPr>
+              <w:rPr>
+                <w:rFonts w:ascii="Times New Roman" w:hAnsi="Times New Roman" w:cs="Times New Roman"/>
+                <w:sz w:val="24"/>
+                <w:szCs w:val="24"/>
+              </w:rPr>
+            </w:pPr>
+            <w:r>
+              <w:rPr>
+                <w:rFonts w:ascii="Times New Roman" w:hAnsi="Times New Roman" w:cs="Times New Roman"/>
+                <w:sz w:val="24"/>
+                <w:szCs w:val="24"/>
+              </w:rPr>
+              <w:t xml:space="preserve">Push the stack frame so that it is </w:t>
             </w:r>
             <w:r>
               <w:rPr>
@@ -1291,24 +1571,7 @@
                 <w:sz w:val="24"/>
                 <w:szCs w:val="24"/>
               </w:rPr>
-              <w:t xml:space="preserve">values away from the beginning of static storage and stores it into register </w:t>
-            </w:r>
-            <w:r>
-              <w:rPr>
-                <w:rFonts w:ascii="Times New Roman" w:hAnsi="Times New Roman" w:cs="Times New Roman"/>
-                <w:i/>
-                <w:sz w:val="24"/>
-                <w:szCs w:val="24"/>
-              </w:rPr>
-              <w:t>reg</w:t>
-            </w:r>
-            <w:r>
-              <w:rPr>
-                <w:rFonts w:ascii="Times New Roman" w:hAnsi="Times New Roman" w:cs="Times New Roman"/>
-                <w:sz w:val="24"/>
-                <w:szCs w:val="24"/>
-              </w:rPr>
-              <w:t xml:space="preserve"> </w:t>
+              <w:t>values farther away. For setting up actvation record space</w:t>
             </w:r>
           </w:p>
         </w:tc>
@@ -1333,39 +1596,38 @@
                 <w:sz w:val="24"/>
                 <w:szCs w:val="24"/>
               </w:rPr>
-              <w:t xml:space="preserve">CHANGF </w:t>
-            </w:r>
-            <w:r>
-              <w:rPr>
-                <w:rFonts w:ascii="Times New Roman" w:hAnsi="Times New Roman" w:cs="Times New Roman"/>
-                <w:i/>
-                <w:sz w:val="24"/>
-                <w:szCs w:val="24"/>
-              </w:rPr>
-              <w:t>reg offset</w:t>
-            </w:r>
-          </w:p>
-        </w:tc>
-        <w:tc>
-          <w:tcPr>
-            <w:tcW w:w="4675" w:type="dxa"/>
-          </w:tcPr>
-          <w:p>
-            <w:pPr>
-              <w:rPr>
-                <w:rFonts w:ascii="Times New Roman" w:hAnsi="Times New Roman" w:cs="Times New Roman"/>
-                <w:i/>
-                <w:sz w:val="24"/>
-                <w:szCs w:val="24"/>
-              </w:rPr>
-            </w:pPr>
-            <w:r>
-              <w:rPr>
-                <w:rFonts w:ascii="Times New Roman" w:hAnsi="Times New Roman" w:cs="Times New Roman"/>
-                <w:sz w:val="24"/>
-                <w:szCs w:val="24"/>
-              </w:rPr>
-              <w:t xml:space="preserve">Goes to the value located </w:t>
+              <w:t xml:space="preserve">FRAMEO </w:t>
+            </w:r>
+            <w:r>
+              <w:rPr>
+                <w:rFonts w:ascii="Times New Roman" w:hAnsi="Times New Roman" w:cs="Times New Roman"/>
+                <w:i/>
+                <w:sz w:val="24"/>
+                <w:szCs w:val="24"/>
+              </w:rPr>
+              <w:t>offset</w:t>
+            </w:r>
+          </w:p>
+        </w:tc>
+        <w:tc>
+          <w:tcPr>
+            <w:tcW w:w="4675" w:type="dxa"/>
+          </w:tcPr>
+          <w:p>
+            <w:pPr>
+              <w:rPr>
+                <w:rFonts w:ascii="Times New Roman" w:hAnsi="Times New Roman" w:cs="Times New Roman"/>
+                <w:sz w:val="24"/>
+                <w:szCs w:val="24"/>
+              </w:rPr>
+            </w:pPr>
+            <w:r>
+              <w:rPr>
+                <w:rFonts w:ascii="Times New Roman" w:hAnsi="Times New Roman" w:cs="Times New Roman"/>
+                <w:sz w:val="24"/>
+                <w:szCs w:val="24"/>
+              </w:rPr>
+              <w:t xml:space="preserve">Pop the stack frame so that it is </w:t>
             </w:r>
             <w:r>
               <w:rPr>
@@ -1382,16 +1644,7 @@
                 <w:sz w:val="24"/>
                 <w:szCs w:val="24"/>
               </w:rPr>
-              <w:t xml:space="preserve">values away from the top of the stack and changes it so that it is equal to the value located in the register </w:t>
-            </w:r>
-            <w:r>
-              <w:rPr>
-                <w:rFonts w:ascii="Times New Roman" w:hAnsi="Times New Roman" w:cs="Times New Roman"/>
-                <w:i/>
-                <w:sz w:val="24"/>
-                <w:szCs w:val="24"/>
-              </w:rPr>
-              <w:t>reg</w:t>
+              <w:t>values closer. For removing activation record space</w:t>
             </w:r>
           </w:p>
         </w:tc>
@@ -1783,17 +2036,7 @@
                 <w:sz w:val="24"/>
                 <w:szCs w:val="24"/>
               </w:rPr>
-              <w:t>Jumps</w:t>
-            </w:r>
-            <w:bookmarkStart w:id="0" w:name="_GoBack"/>
-            <w:bookmarkEnd w:id="0"/>
-            <w:r>
-              <w:rPr>
-                <w:rFonts w:ascii="Times New Roman" w:hAnsi="Times New Roman" w:cs="Times New Roman"/>
-                <w:sz w:val="24"/>
-                <w:szCs w:val="24"/>
-              </w:rPr>
-              <w:t xml:space="preserve"> to the label </w:t>
+              <w:t xml:space="preserve">Jumps to the label </w:t>
             </w:r>
             <w:r>
               <w:rPr>
@@ -1804,6 +2047,1528 @@
               </w:rPr>
               <w:t>label</w:t>
             </w:r>
+          </w:p>
+        </w:tc>
+      </w:tr>
+      <w:tr>
+        <w:tc>
+          <w:tcPr>
+            <w:tcW w:w="4675" w:type="dxa"/>
+          </w:tcPr>
+          <w:p>
+            <w:pPr>
+              <w:rPr>
+                <w:rFonts w:ascii="Times New Roman" w:hAnsi="Times New Roman" w:cs="Times New Roman"/>
+                <w:sz w:val="24"/>
+                <w:szCs w:val="24"/>
+              </w:rPr>
+            </w:pPr>
+            <w:r>
+              <w:rPr>
+                <w:rFonts w:ascii="Times New Roman" w:hAnsi="Times New Roman" w:cs="Times New Roman"/>
+                <w:sz w:val="24"/>
+                <w:szCs w:val="24"/>
+              </w:rPr>
+              <w:t xml:space="preserve">CMP </w:t>
+            </w:r>
+            <w:r>
+              <w:rPr>
+                <w:rFonts w:ascii="Times New Roman" w:hAnsi="Times New Roman" w:cs="Times New Roman"/>
+                <w:i/>
+                <w:sz w:val="24"/>
+                <w:szCs w:val="24"/>
+              </w:rPr>
+              <w:t>reg1 reg2</w:t>
+            </w:r>
+          </w:p>
+        </w:tc>
+        <w:tc>
+          <w:tcPr>
+            <w:tcW w:w="4675" w:type="dxa"/>
+          </w:tcPr>
+          <w:p>
+            <w:pPr>
+              <w:rPr>
+                <w:rFonts w:ascii="Times New Roman" w:hAnsi="Times New Roman" w:cs="Times New Roman"/>
+                <w:sz w:val="24"/>
+                <w:szCs w:val="24"/>
+              </w:rPr>
+            </w:pPr>
+            <w:r>
+              <w:rPr>
+                <w:rFonts w:ascii="Times New Roman" w:hAnsi="Times New Roman" w:cs="Times New Roman"/>
+                <w:sz w:val="24"/>
+                <w:szCs w:val="24"/>
+              </w:rPr>
+              <w:t xml:space="preserve">Compares the two registers </w:t>
+            </w:r>
+            <w:r>
+              <w:rPr>
+                <w:rFonts w:ascii="Times New Roman" w:hAnsi="Times New Roman" w:cs="Times New Roman"/>
+                <w:i/>
+                <w:sz w:val="24"/>
+                <w:szCs w:val="24"/>
+              </w:rPr>
+              <w:t xml:space="preserve">reg1 </w:t>
+            </w:r>
+            <w:r>
+              <w:rPr>
+                <w:rFonts w:ascii="Times New Roman" w:hAnsi="Times New Roman" w:cs="Times New Roman"/>
+                <w:sz w:val="24"/>
+                <w:szCs w:val="24"/>
+              </w:rPr>
+              <w:t xml:space="preserve">and </w:t>
+            </w:r>
+            <w:r>
+              <w:rPr>
+                <w:rFonts w:ascii="Times New Roman" w:hAnsi="Times New Roman" w:cs="Times New Roman"/>
+                <w:i/>
+                <w:sz w:val="24"/>
+                <w:szCs w:val="24"/>
+              </w:rPr>
+              <w:t xml:space="preserve">reg2 </w:t>
+            </w:r>
+            <w:r>
+              <w:rPr>
+                <w:rFonts w:ascii="Times New Roman" w:hAnsi="Times New Roman" w:cs="Times New Roman"/>
+                <w:sz w:val="24"/>
+                <w:szCs w:val="24"/>
+              </w:rPr>
+              <w:t>and changes the internal state of this ARCL machine.</w:t>
+            </w:r>
+            <w:r>
+              <w:rPr>
+                <w:rFonts w:ascii="Times New Roman" w:hAnsi="Times New Roman" w:cs="Times New Roman"/>
+                <w:sz w:val="24"/>
+                <w:szCs w:val="24"/>
+              </w:rPr>
+              <w:t xml:space="preserve"> (see below)</w:t>
+            </w:r>
+          </w:p>
+        </w:tc>
+      </w:tr>
+      <w:tr>
+        <w:tc>
+          <w:tcPr>
+            <w:tcW w:w="4675" w:type="dxa"/>
+          </w:tcPr>
+          <w:p>
+            <w:pPr>
+              <w:rPr>
+                <w:rFonts w:ascii="Times New Roman" w:hAnsi="Times New Roman" w:cs="Times New Roman"/>
+                <w:i/>
+                <w:sz w:val="24"/>
+                <w:szCs w:val="24"/>
+              </w:rPr>
+            </w:pPr>
+            <w:r>
+              <w:rPr>
+                <w:rFonts w:ascii="Times New Roman" w:hAnsi="Times New Roman" w:cs="Times New Roman"/>
+                <w:sz w:val="24"/>
+                <w:szCs w:val="24"/>
+              </w:rPr>
+              <w:t xml:space="preserve">JPE </w:t>
+            </w:r>
+            <w:r>
+              <w:rPr>
+                <w:rFonts w:ascii="Times New Roman" w:hAnsi="Times New Roman" w:cs="Times New Roman"/>
+                <w:i/>
+                <w:sz w:val="24"/>
+                <w:szCs w:val="24"/>
+              </w:rPr>
+              <w:t>label</w:t>
+            </w:r>
+          </w:p>
+        </w:tc>
+        <w:tc>
+          <w:tcPr>
+            <w:tcW w:w="4675" w:type="dxa"/>
+          </w:tcPr>
+          <w:p>
+            <w:pPr>
+              <w:rPr>
+                <w:rFonts w:ascii="Times New Roman" w:hAnsi="Times New Roman" w:cs="Times New Roman"/>
+                <w:sz w:val="24"/>
+                <w:szCs w:val="24"/>
+              </w:rPr>
+            </w:pPr>
+            <w:r>
+              <w:rPr>
+                <w:rFonts w:ascii="Times New Roman" w:hAnsi="Times New Roman" w:cs="Times New Roman"/>
+                <w:sz w:val="24"/>
+                <w:szCs w:val="24"/>
+              </w:rPr>
+              <w:t xml:space="preserve">Jump to the </w:t>
+            </w:r>
+            <w:r>
+              <w:rPr>
+                <w:rFonts w:ascii="Times New Roman" w:hAnsi="Times New Roman" w:cs="Times New Roman"/>
+                <w:i/>
+                <w:sz w:val="24"/>
+                <w:szCs w:val="24"/>
+              </w:rPr>
+              <w:t xml:space="preserve">label </w:t>
+            </w:r>
+            <w:r>
+              <w:rPr>
+                <w:rFonts w:ascii="Times New Roman" w:hAnsi="Times New Roman" w:cs="Times New Roman"/>
+                <w:sz w:val="24"/>
+                <w:szCs w:val="24"/>
+              </w:rPr>
+              <w:t xml:space="preserve">if the most recent CMP had </w:t>
+            </w:r>
+            <w:r>
+              <w:rPr>
+                <w:rFonts w:ascii="Times New Roman" w:hAnsi="Times New Roman" w:cs="Times New Roman"/>
+                <w:i/>
+                <w:sz w:val="24"/>
+                <w:szCs w:val="24"/>
+              </w:rPr>
+              <w:t>reg1 == reg2</w:t>
+            </w:r>
+            <w:r>
+              <w:rPr>
+                <w:rFonts w:ascii="Times New Roman" w:hAnsi="Times New Roman" w:cs="Times New Roman"/>
+                <w:sz w:val="24"/>
+                <w:szCs w:val="24"/>
+              </w:rPr>
+              <w:t xml:space="preserve"> </w:t>
+            </w:r>
+          </w:p>
+        </w:tc>
+      </w:tr>
+      <w:tr>
+        <w:tc>
+          <w:tcPr>
+            <w:tcW w:w="4675" w:type="dxa"/>
+          </w:tcPr>
+          <w:p>
+            <w:pPr>
+              <w:rPr>
+                <w:rFonts w:ascii="Times New Roman" w:hAnsi="Times New Roman" w:cs="Times New Roman"/>
+                <w:i/>
+                <w:sz w:val="24"/>
+                <w:szCs w:val="24"/>
+              </w:rPr>
+            </w:pPr>
+            <w:r>
+              <w:rPr>
+                <w:rFonts w:ascii="Times New Roman" w:hAnsi="Times New Roman" w:cs="Times New Roman"/>
+                <w:sz w:val="24"/>
+                <w:szCs w:val="24"/>
+              </w:rPr>
+              <w:t xml:space="preserve">JPNE </w:t>
+            </w:r>
+            <w:r>
+              <w:rPr>
+                <w:rFonts w:ascii="Times New Roman" w:hAnsi="Times New Roman" w:cs="Times New Roman"/>
+                <w:i/>
+                <w:sz w:val="24"/>
+                <w:szCs w:val="24"/>
+              </w:rPr>
+              <w:t>label</w:t>
+            </w:r>
+          </w:p>
+        </w:tc>
+        <w:tc>
+          <w:tcPr>
+            <w:tcW w:w="4675" w:type="dxa"/>
+          </w:tcPr>
+          <w:p>
+            <w:pPr>
+              <w:rPr>
+                <w:rFonts w:ascii="Times New Roman" w:hAnsi="Times New Roman" w:cs="Times New Roman"/>
+                <w:i/>
+                <w:sz w:val="24"/>
+                <w:szCs w:val="24"/>
+              </w:rPr>
+            </w:pPr>
+            <w:r>
+              <w:rPr>
+                <w:rFonts w:ascii="Times New Roman" w:hAnsi="Times New Roman" w:cs="Times New Roman"/>
+                <w:sz w:val="24"/>
+                <w:szCs w:val="24"/>
+              </w:rPr>
+              <w:t xml:space="preserve">Jump to </w:t>
+            </w:r>
+            <w:r>
+              <w:rPr>
+                <w:rFonts w:ascii="Times New Roman" w:hAnsi="Times New Roman" w:cs="Times New Roman"/>
+                <w:i/>
+                <w:sz w:val="24"/>
+                <w:szCs w:val="24"/>
+              </w:rPr>
+              <w:t xml:space="preserve">label </w:t>
+            </w:r>
+            <w:r>
+              <w:rPr>
+                <w:rFonts w:ascii="Times New Roman" w:hAnsi="Times New Roman" w:cs="Times New Roman"/>
+                <w:sz w:val="24"/>
+                <w:szCs w:val="24"/>
+              </w:rPr>
+              <w:t xml:space="preserve">if the most recent CMP had </w:t>
+            </w:r>
+            <w:r>
+              <w:rPr>
+                <w:rFonts w:ascii="Times New Roman" w:hAnsi="Times New Roman" w:cs="Times New Roman"/>
+                <w:i/>
+                <w:sz w:val="24"/>
+                <w:szCs w:val="24"/>
+              </w:rPr>
+              <w:t xml:space="preserve">reg1 </w:t>
+            </w:r>
+            <w:r>
+              <w:rPr>
+                <w:rFonts w:ascii="Times New Roman" w:hAnsi="Times New Roman" w:cs="Times New Roman"/>
+                <w:sz w:val="24"/>
+                <w:szCs w:val="24"/>
+              </w:rPr>
+              <w:t xml:space="preserve">!= </w:t>
+            </w:r>
+            <w:r>
+              <w:rPr>
+                <w:rFonts w:ascii="Times New Roman" w:hAnsi="Times New Roman" w:cs="Times New Roman"/>
+                <w:i/>
+                <w:sz w:val="24"/>
+                <w:szCs w:val="24"/>
+              </w:rPr>
+              <w:t>reg2</w:t>
+            </w:r>
+          </w:p>
+        </w:tc>
+      </w:tr>
+      <w:tr>
+        <w:tc>
+          <w:tcPr>
+            <w:tcW w:w="4675" w:type="dxa"/>
+          </w:tcPr>
+          <w:p>
+            <w:pPr>
+              <w:rPr>
+                <w:rFonts w:ascii="Times New Roman" w:hAnsi="Times New Roman" w:cs="Times New Roman"/>
+                <w:i/>
+                <w:sz w:val="24"/>
+                <w:szCs w:val="24"/>
+              </w:rPr>
+            </w:pPr>
+            <w:r>
+              <w:rPr>
+                <w:rFonts w:ascii="Times New Roman" w:hAnsi="Times New Roman" w:cs="Times New Roman"/>
+                <w:sz w:val="24"/>
+                <w:szCs w:val="24"/>
+              </w:rPr>
+              <w:t xml:space="preserve">JPGR </w:t>
+            </w:r>
+            <w:r>
+              <w:rPr>
+                <w:rFonts w:ascii="Times New Roman" w:hAnsi="Times New Roman" w:cs="Times New Roman"/>
+                <w:i/>
+                <w:sz w:val="24"/>
+                <w:szCs w:val="24"/>
+              </w:rPr>
+              <w:t>label</w:t>
+            </w:r>
+          </w:p>
+        </w:tc>
+        <w:tc>
+          <w:tcPr>
+            <w:tcW w:w="4675" w:type="dxa"/>
+          </w:tcPr>
+          <w:p>
+            <w:r>
+              <w:rPr>
+                <w:rFonts w:ascii="Times New Roman" w:hAnsi="Times New Roman" w:cs="Times New Roman"/>
+                <w:sz w:val="24"/>
+                <w:szCs w:val="24"/>
+              </w:rPr>
+              <w:t xml:space="preserve">Jump to the </w:t>
+            </w:r>
+            <w:r>
+              <w:rPr>
+                <w:rFonts w:ascii="Times New Roman" w:hAnsi="Times New Roman" w:cs="Times New Roman"/>
+                <w:i/>
+                <w:sz w:val="24"/>
+                <w:szCs w:val="24"/>
+              </w:rPr>
+              <w:t xml:space="preserve">label </w:t>
+            </w:r>
+            <w:r>
+              <w:rPr>
+                <w:rFonts w:ascii="Times New Roman" w:hAnsi="Times New Roman" w:cs="Times New Roman"/>
+                <w:sz w:val="24"/>
+                <w:szCs w:val="24"/>
+              </w:rPr>
+              <w:t xml:space="preserve">if the most recent CMP had </w:t>
+            </w:r>
+            <w:r>
+              <w:rPr>
+                <w:rFonts w:ascii="Times New Roman" w:hAnsi="Times New Roman" w:cs="Times New Roman"/>
+                <w:i/>
+                <w:sz w:val="24"/>
+                <w:szCs w:val="24"/>
+              </w:rPr>
+              <w:t xml:space="preserve">reg1 </w:t>
+            </w:r>
+            <w:r>
+              <w:rPr>
+                <w:rFonts w:ascii="Times New Roman" w:hAnsi="Times New Roman" w:cs="Times New Roman"/>
+                <w:sz w:val="24"/>
+                <w:szCs w:val="24"/>
+              </w:rPr>
+              <w:t xml:space="preserve">&gt; </w:t>
+            </w:r>
+            <w:r>
+              <w:rPr>
+                <w:rFonts w:ascii="Times New Roman" w:hAnsi="Times New Roman" w:cs="Times New Roman"/>
+                <w:i/>
+                <w:sz w:val="24"/>
+                <w:szCs w:val="24"/>
+              </w:rPr>
+              <w:t>reg2</w:t>
+            </w:r>
+          </w:p>
+        </w:tc>
+      </w:tr>
+      <w:tr>
+        <w:tc>
+          <w:tcPr>
+            <w:tcW w:w="4675" w:type="dxa"/>
+          </w:tcPr>
+          <w:p>
+            <w:pPr>
+              <w:rPr>
+                <w:rFonts w:ascii="Times New Roman" w:hAnsi="Times New Roman" w:cs="Times New Roman"/>
+                <w:i/>
+                <w:sz w:val="24"/>
+                <w:szCs w:val="24"/>
+              </w:rPr>
+            </w:pPr>
+            <w:r>
+              <w:rPr>
+                <w:rFonts w:ascii="Times New Roman" w:hAnsi="Times New Roman" w:cs="Times New Roman"/>
+                <w:sz w:val="24"/>
+                <w:szCs w:val="24"/>
+              </w:rPr>
+              <w:t xml:space="preserve">JPLS </w:t>
+            </w:r>
+            <w:r>
+              <w:rPr>
+                <w:rFonts w:ascii="Times New Roman" w:hAnsi="Times New Roman" w:cs="Times New Roman"/>
+                <w:i/>
+                <w:sz w:val="24"/>
+                <w:szCs w:val="24"/>
+              </w:rPr>
+              <w:t>label</w:t>
+            </w:r>
+          </w:p>
+        </w:tc>
+        <w:tc>
+          <w:tcPr>
+            <w:tcW w:w="4675" w:type="dxa"/>
+          </w:tcPr>
+          <w:p>
+            <w:pPr>
+              <w:rPr>
+                <w:rFonts w:ascii="Times New Roman" w:hAnsi="Times New Roman" w:cs="Times New Roman"/>
+                <w:sz w:val="24"/>
+                <w:szCs w:val="24"/>
+              </w:rPr>
+            </w:pPr>
+            <w:r>
+              <w:rPr>
+                <w:rFonts w:ascii="Times New Roman" w:hAnsi="Times New Roman" w:cs="Times New Roman"/>
+                <w:sz w:val="24"/>
+                <w:szCs w:val="24"/>
+              </w:rPr>
+              <w:t xml:space="preserve">Jump to the </w:t>
+            </w:r>
+            <w:r>
+              <w:rPr>
+                <w:rFonts w:ascii="Times New Roman" w:hAnsi="Times New Roman" w:cs="Times New Roman"/>
+                <w:i/>
+                <w:sz w:val="24"/>
+                <w:szCs w:val="24"/>
+              </w:rPr>
+              <w:t xml:space="preserve">label </w:t>
+            </w:r>
+            <w:r>
+              <w:rPr>
+                <w:rFonts w:ascii="Times New Roman" w:hAnsi="Times New Roman" w:cs="Times New Roman"/>
+                <w:sz w:val="24"/>
+                <w:szCs w:val="24"/>
+              </w:rPr>
+              <w:t xml:space="preserve">if the most recent CMP had </w:t>
+            </w:r>
+            <w:r>
+              <w:rPr>
+                <w:rFonts w:ascii="Times New Roman" w:hAnsi="Times New Roman" w:cs="Times New Roman"/>
+                <w:i/>
+                <w:sz w:val="24"/>
+                <w:szCs w:val="24"/>
+              </w:rPr>
+              <w:t>reg1 &lt; reg2</w:t>
+            </w:r>
+          </w:p>
+        </w:tc>
+      </w:tr>
+      <w:tr>
+        <w:tc>
+          <w:tcPr>
+            <w:tcW w:w="4675" w:type="dxa"/>
+          </w:tcPr>
+          <w:p>
+            <w:pPr>
+              <w:rPr>
+                <w:rFonts w:ascii="Times New Roman" w:hAnsi="Times New Roman" w:cs="Times New Roman"/>
+                <w:sz w:val="24"/>
+                <w:szCs w:val="24"/>
+              </w:rPr>
+            </w:pPr>
+            <w:r>
+              <w:rPr>
+                <w:rFonts w:ascii="Times New Roman" w:hAnsi="Times New Roman" w:cs="Times New Roman"/>
+                <w:sz w:val="24"/>
+                <w:szCs w:val="24"/>
+              </w:rPr>
+              <w:t xml:space="preserve">JPGE </w:t>
+            </w:r>
+            <w:r>
+              <w:rPr>
+                <w:rFonts w:ascii="Times New Roman" w:hAnsi="Times New Roman" w:cs="Times New Roman"/>
+                <w:i/>
+                <w:sz w:val="24"/>
+                <w:szCs w:val="24"/>
+              </w:rPr>
+              <w:t>label</w:t>
+            </w:r>
+          </w:p>
+        </w:tc>
+        <w:tc>
+          <w:tcPr>
+            <w:tcW w:w="4675" w:type="dxa"/>
+          </w:tcPr>
+          <w:p>
+            <w:pPr>
+              <w:rPr>
+                <w:rFonts w:ascii="Times New Roman" w:hAnsi="Times New Roman" w:cs="Times New Roman"/>
+                <w:sz w:val="24"/>
+                <w:szCs w:val="24"/>
+              </w:rPr>
+            </w:pPr>
+            <w:r>
+              <w:rPr>
+                <w:rFonts w:ascii="Times New Roman" w:hAnsi="Times New Roman" w:cs="Times New Roman"/>
+                <w:sz w:val="24"/>
+                <w:szCs w:val="24"/>
+              </w:rPr>
+              <w:t xml:space="preserve">Jump to the </w:t>
+            </w:r>
+            <w:r>
+              <w:rPr>
+                <w:rFonts w:ascii="Times New Roman" w:hAnsi="Times New Roman" w:cs="Times New Roman"/>
+                <w:i/>
+                <w:sz w:val="24"/>
+                <w:szCs w:val="24"/>
+              </w:rPr>
+              <w:t xml:space="preserve">label </w:t>
+            </w:r>
+            <w:r>
+              <w:rPr>
+                <w:rFonts w:ascii="Times New Roman" w:hAnsi="Times New Roman" w:cs="Times New Roman"/>
+                <w:sz w:val="24"/>
+                <w:szCs w:val="24"/>
+              </w:rPr>
+              <w:t xml:space="preserve">if the most recent CMP had </w:t>
+            </w:r>
+            <w:r>
+              <w:rPr>
+                <w:rFonts w:ascii="Times New Roman" w:hAnsi="Times New Roman" w:cs="Times New Roman"/>
+                <w:i/>
+                <w:sz w:val="24"/>
+                <w:szCs w:val="24"/>
+              </w:rPr>
+              <w:t xml:space="preserve">reg1 </w:t>
+            </w:r>
+            <w:r>
+              <w:rPr>
+                <w:rFonts w:ascii="Times New Roman" w:hAnsi="Times New Roman" w:cs="Times New Roman"/>
+                <w:sz w:val="24"/>
+                <w:szCs w:val="24"/>
+              </w:rPr>
+              <w:t xml:space="preserve">&gt;= </w:t>
+            </w:r>
+            <w:r>
+              <w:rPr>
+                <w:rFonts w:ascii="Times New Roman" w:hAnsi="Times New Roman" w:cs="Times New Roman"/>
+                <w:i/>
+                <w:sz w:val="24"/>
+                <w:szCs w:val="24"/>
+              </w:rPr>
+              <w:t>reg2</w:t>
+            </w:r>
+          </w:p>
+        </w:tc>
+      </w:tr>
+      <w:tr>
+        <w:tc>
+          <w:tcPr>
+            <w:tcW w:w="4675" w:type="dxa"/>
+          </w:tcPr>
+          <w:p>
+            <w:pPr>
+              <w:rPr>
+                <w:rFonts w:ascii="Times New Roman" w:hAnsi="Times New Roman" w:cs="Times New Roman"/>
+                <w:i/>
+                <w:sz w:val="24"/>
+                <w:szCs w:val="24"/>
+              </w:rPr>
+            </w:pPr>
+            <w:r>
+              <w:rPr>
+                <w:rFonts w:ascii="Times New Roman" w:hAnsi="Times New Roman" w:cs="Times New Roman"/>
+                <w:sz w:val="24"/>
+                <w:szCs w:val="24"/>
+              </w:rPr>
+              <w:t xml:space="preserve">JPLE </w:t>
+            </w:r>
+            <w:r>
+              <w:rPr>
+                <w:rFonts w:ascii="Times New Roman" w:hAnsi="Times New Roman" w:cs="Times New Roman"/>
+                <w:i/>
+                <w:sz w:val="24"/>
+                <w:szCs w:val="24"/>
+              </w:rPr>
+              <w:t>label</w:t>
+            </w:r>
+          </w:p>
+        </w:tc>
+        <w:tc>
+          <w:tcPr>
+            <w:tcW w:w="4675" w:type="dxa"/>
+          </w:tcPr>
+          <w:p>
+            <w:pPr>
+              <w:rPr>
+                <w:rFonts w:ascii="Times New Roman" w:hAnsi="Times New Roman" w:cs="Times New Roman"/>
+                <w:i/>
+                <w:sz w:val="24"/>
+                <w:szCs w:val="24"/>
+              </w:rPr>
+            </w:pPr>
+            <w:r>
+              <w:rPr>
+                <w:rFonts w:ascii="Times New Roman" w:hAnsi="Times New Roman" w:cs="Times New Roman"/>
+                <w:sz w:val="24"/>
+                <w:szCs w:val="24"/>
+              </w:rPr>
+              <w:t xml:space="preserve">Jump to the </w:t>
+            </w:r>
+            <w:r>
+              <w:rPr>
+                <w:rFonts w:ascii="Times New Roman" w:hAnsi="Times New Roman" w:cs="Times New Roman"/>
+                <w:i/>
+                <w:sz w:val="24"/>
+                <w:szCs w:val="24"/>
+              </w:rPr>
+              <w:t xml:space="preserve">label </w:t>
+            </w:r>
+            <w:r>
+              <w:rPr>
+                <w:rFonts w:ascii="Times New Roman" w:hAnsi="Times New Roman" w:cs="Times New Roman"/>
+                <w:sz w:val="24"/>
+                <w:szCs w:val="24"/>
+              </w:rPr>
+              <w:t xml:space="preserve">if the most recent CMP had </w:t>
+            </w:r>
+            <w:r>
+              <w:rPr>
+                <w:rFonts w:ascii="Times New Roman" w:hAnsi="Times New Roman" w:cs="Times New Roman"/>
+                <w:i/>
+                <w:sz w:val="24"/>
+                <w:szCs w:val="24"/>
+              </w:rPr>
+              <w:t>reg1 &lt;= reg2</w:t>
+            </w:r>
+          </w:p>
+        </w:tc>
+      </w:tr>
+      <w:tr>
+        <w:tc>
+          <w:tcPr>
+            <w:tcW w:w="4675" w:type="dxa"/>
+          </w:tcPr>
+          <w:p>
+            <w:pPr>
+              <w:rPr>
+                <w:rFonts w:ascii="Times New Roman" w:hAnsi="Times New Roman" w:cs="Times New Roman"/>
+                <w:sz w:val="24"/>
+                <w:szCs w:val="24"/>
+              </w:rPr>
+            </w:pPr>
+            <w:r>
+              <w:rPr>
+                <w:rFonts w:ascii="Times New Roman" w:hAnsi="Times New Roman" w:cs="Times New Roman"/>
+                <w:sz w:val="24"/>
+                <w:szCs w:val="24"/>
+              </w:rPr>
+              <w:lastRenderedPageBreak/>
+              <w:t xml:space="preserve">JAND </w:t>
+            </w:r>
+            <w:r>
+              <w:rPr>
+                <w:rFonts w:ascii="Times New Roman" w:hAnsi="Times New Roman" w:cs="Times New Roman"/>
+                <w:i/>
+                <w:sz w:val="24"/>
+                <w:szCs w:val="24"/>
+              </w:rPr>
+              <w:t>label</w:t>
+            </w:r>
+          </w:p>
+        </w:tc>
+        <w:tc>
+          <w:tcPr>
+            <w:tcW w:w="4675" w:type="dxa"/>
+          </w:tcPr>
+          <w:p>
+            <w:pPr>
+              <w:rPr>
+                <w:rFonts w:ascii="Times New Roman" w:hAnsi="Times New Roman" w:cs="Times New Roman"/>
+                <w:sz w:val="24"/>
+                <w:szCs w:val="24"/>
+              </w:rPr>
+            </w:pPr>
+            <w:r>
+              <w:rPr>
+                <w:rFonts w:ascii="Times New Roman" w:hAnsi="Times New Roman" w:cs="Times New Roman"/>
+                <w:sz w:val="24"/>
+                <w:szCs w:val="24"/>
+              </w:rPr>
+              <w:t xml:space="preserve">Jump to </w:t>
+            </w:r>
+            <w:r>
+              <w:rPr>
+                <w:rFonts w:ascii="Times New Roman" w:hAnsi="Times New Roman" w:cs="Times New Roman"/>
+                <w:i/>
+                <w:sz w:val="24"/>
+                <w:szCs w:val="24"/>
+              </w:rPr>
+              <w:t xml:space="preserve">label </w:t>
+            </w:r>
+            <w:r>
+              <w:rPr>
+                <w:rFonts w:ascii="Times New Roman" w:hAnsi="Times New Roman" w:cs="Times New Roman"/>
+                <w:sz w:val="24"/>
+                <w:szCs w:val="24"/>
+              </w:rPr>
+              <w:t>if the most recent CMP</w:t>
+            </w:r>
+            <w:r>
+              <w:rPr>
+                <w:rFonts w:ascii="Times New Roman" w:hAnsi="Times New Roman" w:cs="Times New Roman"/>
+                <w:sz w:val="24"/>
+                <w:szCs w:val="24"/>
+              </w:rPr>
+              <w:t xml:space="preserve"> evaluates to true under the following conditions:</w:t>
+            </w:r>
+          </w:p>
+          <w:p/>
+          <w:tbl>
+            <w:tblPr>
+              <w:tblStyle w:val="TableGrid"/>
+              <w:tblW w:w="0" w:type="auto"/>
+              <w:tblLook w:val="04A0" w:firstRow="1" w:lastRow="0" w:firstColumn="1" w:lastColumn="0" w:noHBand="0" w:noVBand="1"/>
+            </w:tblPr>
+            <w:tblGrid>
+              <w:gridCol w:w="1483"/>
+              <w:gridCol w:w="1483"/>
+              <w:gridCol w:w="1483"/>
+            </w:tblGrid>
+            <w:tr>
+              <w:tc>
+                <w:tcPr>
+                  <w:tcW w:w="1483" w:type="dxa"/>
+                </w:tcPr>
+                <w:p>
+                  <w:pPr>
+                    <w:rPr>
+                      <w:rFonts w:ascii="Times New Roman" w:hAnsi="Times New Roman" w:cs="Times New Roman"/>
+                      <w:i/>
+                      <w:sz w:val="24"/>
+                      <w:szCs w:val="24"/>
+                    </w:rPr>
+                  </w:pPr>
+                  <w:r>
+                    <w:rPr>
+                      <w:rFonts w:ascii="Times New Roman" w:hAnsi="Times New Roman" w:cs="Times New Roman"/>
+                      <w:i/>
+                      <w:sz w:val="24"/>
+                      <w:szCs w:val="24"/>
+                    </w:rPr>
+                    <w:t>reg1</w:t>
+                  </w:r>
+                </w:p>
+              </w:tc>
+              <w:tc>
+                <w:tcPr>
+                  <w:tcW w:w="1483" w:type="dxa"/>
+                </w:tcPr>
+                <w:p>
+                  <w:pPr>
+                    <w:rPr>
+                      <w:rFonts w:ascii="Times New Roman" w:hAnsi="Times New Roman" w:cs="Times New Roman"/>
+                      <w:i/>
+                      <w:sz w:val="24"/>
+                      <w:szCs w:val="24"/>
+                    </w:rPr>
+                  </w:pPr>
+                  <w:r>
+                    <w:rPr>
+                      <w:rFonts w:ascii="Times New Roman" w:hAnsi="Times New Roman" w:cs="Times New Roman"/>
+                      <w:i/>
+                      <w:sz w:val="24"/>
+                      <w:szCs w:val="24"/>
+                    </w:rPr>
+                    <w:t>reg2</w:t>
+                  </w:r>
+                </w:p>
+              </w:tc>
+              <w:tc>
+                <w:tcPr>
+                  <w:tcW w:w="1483" w:type="dxa"/>
+                </w:tcPr>
+                <w:p>
+                  <w:pPr>
+                    <w:rPr>
+                      <w:rFonts w:ascii="Times New Roman" w:hAnsi="Times New Roman" w:cs="Times New Roman"/>
+                      <w:sz w:val="24"/>
+                      <w:szCs w:val="24"/>
+                    </w:rPr>
+                  </w:pPr>
+                  <w:r>
+                    <w:rPr>
+                      <w:rFonts w:ascii="Times New Roman" w:hAnsi="Times New Roman" w:cs="Times New Roman"/>
+                      <w:sz w:val="24"/>
+                      <w:szCs w:val="24"/>
+                    </w:rPr>
+                    <w:t>evaluation</w:t>
+                  </w:r>
+                </w:p>
+              </w:tc>
+            </w:tr>
+            <w:tr>
+              <w:tc>
+                <w:tcPr>
+                  <w:tcW w:w="1483" w:type="dxa"/>
+                </w:tcPr>
+                <w:p>
+                  <w:pPr>
+                    <w:rPr>
+                      <w:rFonts w:ascii="Times New Roman" w:hAnsi="Times New Roman" w:cs="Times New Roman"/>
+                      <w:sz w:val="24"/>
+                      <w:szCs w:val="24"/>
+                    </w:rPr>
+                  </w:pPr>
+                  <w:r>
+                    <w:rPr>
+                      <w:rFonts w:ascii="Times New Roman" w:hAnsi="Times New Roman" w:cs="Times New Roman"/>
+                      <w:sz w:val="24"/>
+                      <w:szCs w:val="24"/>
+                    </w:rPr>
+                    <w:t>not 0</w:t>
+                  </w:r>
+                </w:p>
+              </w:tc>
+              <w:tc>
+                <w:tcPr>
+                  <w:tcW w:w="1483" w:type="dxa"/>
+                </w:tcPr>
+                <w:p>
+                  <w:pPr>
+                    <w:rPr>
+                      <w:rFonts w:ascii="Times New Roman" w:hAnsi="Times New Roman" w:cs="Times New Roman"/>
+                      <w:sz w:val="24"/>
+                      <w:szCs w:val="24"/>
+                    </w:rPr>
+                  </w:pPr>
+                  <w:r>
+                    <w:rPr>
+                      <w:rFonts w:ascii="Times New Roman" w:hAnsi="Times New Roman" w:cs="Times New Roman"/>
+                      <w:sz w:val="24"/>
+                      <w:szCs w:val="24"/>
+                    </w:rPr>
+                    <w:t>not 0</w:t>
+                  </w:r>
+                </w:p>
+              </w:tc>
+              <w:tc>
+                <w:tcPr>
+                  <w:tcW w:w="1483" w:type="dxa"/>
+                </w:tcPr>
+                <w:p>
+                  <w:pPr>
+                    <w:rPr>
+                      <w:rFonts w:ascii="Times New Roman" w:hAnsi="Times New Roman" w:cs="Times New Roman"/>
+                      <w:sz w:val="24"/>
+                      <w:szCs w:val="24"/>
+                    </w:rPr>
+                  </w:pPr>
+                  <w:r>
+                    <w:rPr>
+                      <w:rFonts w:ascii="Times New Roman" w:hAnsi="Times New Roman" w:cs="Times New Roman"/>
+                      <w:sz w:val="24"/>
+                      <w:szCs w:val="24"/>
+                    </w:rPr>
+                    <w:t>true</w:t>
+                  </w:r>
+                </w:p>
+              </w:tc>
+            </w:tr>
+            <w:tr>
+              <w:tc>
+                <w:tcPr>
+                  <w:tcW w:w="1483" w:type="dxa"/>
+                </w:tcPr>
+                <w:p>
+                  <w:pPr>
+                    <w:rPr>
+                      <w:rFonts w:ascii="Times New Roman" w:hAnsi="Times New Roman" w:cs="Times New Roman"/>
+                      <w:sz w:val="24"/>
+                      <w:szCs w:val="24"/>
+                    </w:rPr>
+                  </w:pPr>
+                  <w:r>
+                    <w:rPr>
+                      <w:rFonts w:ascii="Times New Roman" w:hAnsi="Times New Roman" w:cs="Times New Roman"/>
+                      <w:sz w:val="24"/>
+                      <w:szCs w:val="24"/>
+                    </w:rPr>
+                    <w:t>0</w:t>
+                  </w:r>
+                </w:p>
+              </w:tc>
+              <w:tc>
+                <w:tcPr>
+                  <w:tcW w:w="1483" w:type="dxa"/>
+                </w:tcPr>
+                <w:p>
+                  <w:pPr>
+                    <w:rPr>
+                      <w:rFonts w:ascii="Times New Roman" w:hAnsi="Times New Roman" w:cs="Times New Roman"/>
+                      <w:sz w:val="24"/>
+                      <w:szCs w:val="24"/>
+                    </w:rPr>
+                  </w:pPr>
+                  <w:r>
+                    <w:rPr>
+                      <w:rFonts w:ascii="Times New Roman" w:hAnsi="Times New Roman" w:cs="Times New Roman"/>
+                      <w:sz w:val="24"/>
+                      <w:szCs w:val="24"/>
+                    </w:rPr>
+                    <w:t>not 0</w:t>
+                  </w:r>
+                </w:p>
+              </w:tc>
+              <w:tc>
+                <w:tcPr>
+                  <w:tcW w:w="1483" w:type="dxa"/>
+                </w:tcPr>
+                <w:p>
+                  <w:pPr>
+                    <w:rPr>
+                      <w:rFonts w:ascii="Times New Roman" w:hAnsi="Times New Roman" w:cs="Times New Roman"/>
+                      <w:sz w:val="24"/>
+                      <w:szCs w:val="24"/>
+                    </w:rPr>
+                  </w:pPr>
+                  <w:r>
+                    <w:rPr>
+                      <w:rFonts w:ascii="Times New Roman" w:hAnsi="Times New Roman" w:cs="Times New Roman"/>
+                      <w:sz w:val="24"/>
+                      <w:szCs w:val="24"/>
+                    </w:rPr>
+                    <w:t>false</w:t>
+                  </w:r>
+                </w:p>
+              </w:tc>
+            </w:tr>
+            <w:tr>
+              <w:tc>
+                <w:tcPr>
+                  <w:tcW w:w="1483" w:type="dxa"/>
+                </w:tcPr>
+                <w:p>
+                  <w:pPr>
+                    <w:rPr>
+                      <w:rFonts w:ascii="Times New Roman" w:hAnsi="Times New Roman" w:cs="Times New Roman"/>
+                      <w:sz w:val="24"/>
+                      <w:szCs w:val="24"/>
+                    </w:rPr>
+                  </w:pPr>
+                  <w:r>
+                    <w:rPr>
+                      <w:rFonts w:ascii="Times New Roman" w:hAnsi="Times New Roman" w:cs="Times New Roman"/>
+                      <w:sz w:val="24"/>
+                      <w:szCs w:val="24"/>
+                    </w:rPr>
+                    <w:t>not 0</w:t>
+                  </w:r>
+                </w:p>
+              </w:tc>
+              <w:tc>
+                <w:tcPr>
+                  <w:tcW w:w="1483" w:type="dxa"/>
+                </w:tcPr>
+                <w:p>
+                  <w:pPr>
+                    <w:rPr>
+                      <w:rFonts w:ascii="Times New Roman" w:hAnsi="Times New Roman" w:cs="Times New Roman"/>
+                      <w:sz w:val="24"/>
+                      <w:szCs w:val="24"/>
+                    </w:rPr>
+                  </w:pPr>
+                  <w:r>
+                    <w:rPr>
+                      <w:rFonts w:ascii="Times New Roman" w:hAnsi="Times New Roman" w:cs="Times New Roman"/>
+                      <w:sz w:val="24"/>
+                      <w:szCs w:val="24"/>
+                    </w:rPr>
+                    <w:t>0</w:t>
+                  </w:r>
+                </w:p>
+              </w:tc>
+              <w:tc>
+                <w:tcPr>
+                  <w:tcW w:w="1483" w:type="dxa"/>
+                </w:tcPr>
+                <w:p>
+                  <w:pPr>
+                    <w:rPr>
+                      <w:rFonts w:ascii="Times New Roman" w:hAnsi="Times New Roman" w:cs="Times New Roman"/>
+                      <w:sz w:val="24"/>
+                      <w:szCs w:val="24"/>
+                    </w:rPr>
+                  </w:pPr>
+                  <w:r>
+                    <w:rPr>
+                      <w:rFonts w:ascii="Times New Roman" w:hAnsi="Times New Roman" w:cs="Times New Roman"/>
+                      <w:sz w:val="24"/>
+                      <w:szCs w:val="24"/>
+                    </w:rPr>
+                    <w:t>false</w:t>
+                  </w:r>
+                </w:p>
+              </w:tc>
+            </w:tr>
+            <w:tr>
+              <w:tc>
+                <w:tcPr>
+                  <w:tcW w:w="1483" w:type="dxa"/>
+                </w:tcPr>
+                <w:p>
+                  <w:pPr>
+                    <w:rPr>
+                      <w:rFonts w:ascii="Times New Roman" w:hAnsi="Times New Roman" w:cs="Times New Roman"/>
+                      <w:sz w:val="24"/>
+                      <w:szCs w:val="24"/>
+                    </w:rPr>
+                  </w:pPr>
+                  <w:r>
+                    <w:rPr>
+                      <w:rFonts w:ascii="Times New Roman" w:hAnsi="Times New Roman" w:cs="Times New Roman"/>
+                      <w:sz w:val="24"/>
+                      <w:szCs w:val="24"/>
+                    </w:rPr>
+                    <w:t>0</w:t>
+                  </w:r>
+                </w:p>
+              </w:tc>
+              <w:tc>
+                <w:tcPr>
+                  <w:tcW w:w="1483" w:type="dxa"/>
+                </w:tcPr>
+                <w:p>
+                  <w:pPr>
+                    <w:rPr>
+                      <w:rFonts w:ascii="Times New Roman" w:hAnsi="Times New Roman" w:cs="Times New Roman"/>
+                      <w:sz w:val="24"/>
+                      <w:szCs w:val="24"/>
+                    </w:rPr>
+                  </w:pPr>
+                  <w:r>
+                    <w:rPr>
+                      <w:rFonts w:ascii="Times New Roman" w:hAnsi="Times New Roman" w:cs="Times New Roman"/>
+                      <w:sz w:val="24"/>
+                      <w:szCs w:val="24"/>
+                    </w:rPr>
+                    <w:t>0</w:t>
+                  </w:r>
+                </w:p>
+              </w:tc>
+              <w:tc>
+                <w:tcPr>
+                  <w:tcW w:w="1483" w:type="dxa"/>
+                </w:tcPr>
+                <w:p>
+                  <w:pPr>
+                    <w:rPr>
+                      <w:rFonts w:ascii="Times New Roman" w:hAnsi="Times New Roman" w:cs="Times New Roman"/>
+                      <w:sz w:val="24"/>
+                      <w:szCs w:val="24"/>
+                    </w:rPr>
+                  </w:pPr>
+                  <w:r>
+                    <w:rPr>
+                      <w:rFonts w:ascii="Times New Roman" w:hAnsi="Times New Roman" w:cs="Times New Roman"/>
+                      <w:sz w:val="24"/>
+                      <w:szCs w:val="24"/>
+                    </w:rPr>
+                    <w:t>false</w:t>
+                  </w:r>
+                </w:p>
+              </w:tc>
+            </w:tr>
+          </w:tbl>
+          <w:p/>
+          <w:p/>
+        </w:tc>
+      </w:tr>
+      <w:tr>
+        <w:tc>
+          <w:tcPr>
+            <w:tcW w:w="4675" w:type="dxa"/>
+          </w:tcPr>
+          <w:p>
+            <w:pPr>
+              <w:rPr>
+                <w:rFonts w:ascii="Times New Roman" w:hAnsi="Times New Roman" w:cs="Times New Roman"/>
+                <w:i/>
+                <w:sz w:val="24"/>
+                <w:szCs w:val="24"/>
+              </w:rPr>
+            </w:pPr>
+            <w:r>
+              <w:rPr>
+                <w:rFonts w:ascii="Times New Roman" w:hAnsi="Times New Roman" w:cs="Times New Roman"/>
+                <w:sz w:val="24"/>
+                <w:szCs w:val="24"/>
+              </w:rPr>
+              <w:t xml:space="preserve">JOR </w:t>
+            </w:r>
+            <w:r>
+              <w:rPr>
+                <w:rFonts w:ascii="Times New Roman" w:hAnsi="Times New Roman" w:cs="Times New Roman"/>
+                <w:i/>
+                <w:sz w:val="24"/>
+                <w:szCs w:val="24"/>
+              </w:rPr>
+              <w:t>label</w:t>
+            </w:r>
+          </w:p>
+        </w:tc>
+        <w:tc>
+          <w:tcPr>
+            <w:tcW w:w="4675" w:type="dxa"/>
+          </w:tcPr>
+          <w:p>
+            <w:pPr>
+              <w:rPr>
+                <w:rFonts w:ascii="Times New Roman" w:hAnsi="Times New Roman" w:cs="Times New Roman"/>
+                <w:sz w:val="24"/>
+                <w:szCs w:val="24"/>
+              </w:rPr>
+            </w:pPr>
+            <w:r>
+              <w:rPr>
+                <w:rFonts w:ascii="Times New Roman" w:hAnsi="Times New Roman" w:cs="Times New Roman"/>
+                <w:sz w:val="24"/>
+                <w:szCs w:val="24"/>
+              </w:rPr>
+              <w:t xml:space="preserve">Jump to </w:t>
+            </w:r>
+            <w:r>
+              <w:rPr>
+                <w:rFonts w:ascii="Times New Roman" w:hAnsi="Times New Roman" w:cs="Times New Roman"/>
+                <w:i/>
+                <w:sz w:val="24"/>
+                <w:szCs w:val="24"/>
+              </w:rPr>
+              <w:t xml:space="preserve">label </w:t>
+            </w:r>
+            <w:r>
+              <w:rPr>
+                <w:rFonts w:ascii="Times New Roman" w:hAnsi="Times New Roman" w:cs="Times New Roman"/>
+                <w:sz w:val="24"/>
+                <w:szCs w:val="24"/>
+              </w:rPr>
+              <w:t>if the most recent CMP evaluates to true under the following conditions:</w:t>
+            </w:r>
+          </w:p>
+          <w:p/>
+          <w:tbl>
+            <w:tblPr>
+              <w:tblStyle w:val="TableGrid"/>
+              <w:tblW w:w="0" w:type="auto"/>
+              <w:tblLook w:val="04A0" w:firstRow="1" w:lastRow="0" w:firstColumn="1" w:lastColumn="0" w:noHBand="0" w:noVBand="1"/>
+            </w:tblPr>
+            <w:tblGrid>
+              <w:gridCol w:w="1483"/>
+              <w:gridCol w:w="1483"/>
+              <w:gridCol w:w="1483"/>
+            </w:tblGrid>
+            <w:tr>
+              <w:tc>
+                <w:tcPr>
+                  <w:tcW w:w="1483" w:type="dxa"/>
+                </w:tcPr>
+                <w:p>
+                  <w:pPr>
+                    <w:rPr>
+                      <w:rFonts w:ascii="Times New Roman" w:hAnsi="Times New Roman" w:cs="Times New Roman"/>
+                      <w:i/>
+                      <w:sz w:val="24"/>
+                      <w:szCs w:val="24"/>
+                    </w:rPr>
+                  </w:pPr>
+                  <w:r>
+                    <w:rPr>
+                      <w:rFonts w:ascii="Times New Roman" w:hAnsi="Times New Roman" w:cs="Times New Roman"/>
+                      <w:i/>
+                      <w:sz w:val="24"/>
+                      <w:szCs w:val="24"/>
+                    </w:rPr>
+                    <w:t>reg1</w:t>
+                  </w:r>
+                </w:p>
+              </w:tc>
+              <w:tc>
+                <w:tcPr>
+                  <w:tcW w:w="1483" w:type="dxa"/>
+                </w:tcPr>
+                <w:p>
+                  <w:pPr>
+                    <w:rPr>
+                      <w:rFonts w:ascii="Times New Roman" w:hAnsi="Times New Roman" w:cs="Times New Roman"/>
+                      <w:i/>
+                      <w:sz w:val="24"/>
+                      <w:szCs w:val="24"/>
+                    </w:rPr>
+                  </w:pPr>
+                  <w:r>
+                    <w:rPr>
+                      <w:rFonts w:ascii="Times New Roman" w:hAnsi="Times New Roman" w:cs="Times New Roman"/>
+                      <w:i/>
+                      <w:sz w:val="24"/>
+                      <w:szCs w:val="24"/>
+                    </w:rPr>
+                    <w:t>reg2</w:t>
+                  </w:r>
+                </w:p>
+              </w:tc>
+              <w:tc>
+                <w:tcPr>
+                  <w:tcW w:w="1483" w:type="dxa"/>
+                </w:tcPr>
+                <w:p>
+                  <w:pPr>
+                    <w:rPr>
+                      <w:rFonts w:ascii="Times New Roman" w:hAnsi="Times New Roman" w:cs="Times New Roman"/>
+                      <w:sz w:val="24"/>
+                      <w:szCs w:val="24"/>
+                    </w:rPr>
+                  </w:pPr>
+                  <w:r>
+                    <w:rPr>
+                      <w:rFonts w:ascii="Times New Roman" w:hAnsi="Times New Roman" w:cs="Times New Roman"/>
+                      <w:sz w:val="24"/>
+                      <w:szCs w:val="24"/>
+                    </w:rPr>
+                    <w:t>evaluation</w:t>
+                  </w:r>
+                </w:p>
+              </w:tc>
+            </w:tr>
+            <w:tr>
+              <w:tc>
+                <w:tcPr>
+                  <w:tcW w:w="1483" w:type="dxa"/>
+                </w:tcPr>
+                <w:p>
+                  <w:pPr>
+                    <w:rPr>
+                      <w:rFonts w:ascii="Times New Roman" w:hAnsi="Times New Roman" w:cs="Times New Roman"/>
+                      <w:sz w:val="24"/>
+                      <w:szCs w:val="24"/>
+                    </w:rPr>
+                  </w:pPr>
+                  <w:r>
+                    <w:rPr>
+                      <w:rFonts w:ascii="Times New Roman" w:hAnsi="Times New Roman" w:cs="Times New Roman"/>
+                      <w:sz w:val="24"/>
+                      <w:szCs w:val="24"/>
+                    </w:rPr>
+                    <w:t>not 0</w:t>
+                  </w:r>
+                </w:p>
+              </w:tc>
+              <w:tc>
+                <w:tcPr>
+                  <w:tcW w:w="1483" w:type="dxa"/>
+                </w:tcPr>
+                <w:p>
+                  <w:pPr>
+                    <w:rPr>
+                      <w:rFonts w:ascii="Times New Roman" w:hAnsi="Times New Roman" w:cs="Times New Roman"/>
+                      <w:sz w:val="24"/>
+                      <w:szCs w:val="24"/>
+                    </w:rPr>
+                  </w:pPr>
+                  <w:r>
+                    <w:rPr>
+                      <w:rFonts w:ascii="Times New Roman" w:hAnsi="Times New Roman" w:cs="Times New Roman"/>
+                      <w:sz w:val="24"/>
+                      <w:szCs w:val="24"/>
+                    </w:rPr>
+                    <w:t>not 0</w:t>
+                  </w:r>
+                </w:p>
+              </w:tc>
+              <w:tc>
+                <w:tcPr>
+                  <w:tcW w:w="1483" w:type="dxa"/>
+                </w:tcPr>
+                <w:p>
+                  <w:pPr>
+                    <w:rPr>
+                      <w:rFonts w:ascii="Times New Roman" w:hAnsi="Times New Roman" w:cs="Times New Roman"/>
+                      <w:sz w:val="24"/>
+                      <w:szCs w:val="24"/>
+                    </w:rPr>
+                  </w:pPr>
+                  <w:r>
+                    <w:rPr>
+                      <w:rFonts w:ascii="Times New Roman" w:hAnsi="Times New Roman" w:cs="Times New Roman"/>
+                      <w:sz w:val="24"/>
+                      <w:szCs w:val="24"/>
+                    </w:rPr>
+                    <w:t>true</w:t>
+                  </w:r>
+                </w:p>
+              </w:tc>
+            </w:tr>
+            <w:tr>
+              <w:tc>
+                <w:tcPr>
+                  <w:tcW w:w="1483" w:type="dxa"/>
+                </w:tcPr>
+                <w:p>
+                  <w:pPr>
+                    <w:rPr>
+                      <w:rFonts w:ascii="Times New Roman" w:hAnsi="Times New Roman" w:cs="Times New Roman"/>
+                      <w:sz w:val="24"/>
+                      <w:szCs w:val="24"/>
+                    </w:rPr>
+                  </w:pPr>
+                  <w:r>
+                    <w:rPr>
+                      <w:rFonts w:ascii="Times New Roman" w:hAnsi="Times New Roman" w:cs="Times New Roman"/>
+                      <w:sz w:val="24"/>
+                      <w:szCs w:val="24"/>
+                    </w:rPr>
+                    <w:t>0</w:t>
+                  </w:r>
+                </w:p>
+              </w:tc>
+              <w:tc>
+                <w:tcPr>
+                  <w:tcW w:w="1483" w:type="dxa"/>
+                </w:tcPr>
+                <w:p>
+                  <w:pPr>
+                    <w:rPr>
+                      <w:rFonts w:ascii="Times New Roman" w:hAnsi="Times New Roman" w:cs="Times New Roman"/>
+                      <w:sz w:val="24"/>
+                      <w:szCs w:val="24"/>
+                    </w:rPr>
+                  </w:pPr>
+                  <w:r>
+                    <w:rPr>
+                      <w:rFonts w:ascii="Times New Roman" w:hAnsi="Times New Roman" w:cs="Times New Roman"/>
+                      <w:sz w:val="24"/>
+                      <w:szCs w:val="24"/>
+                    </w:rPr>
+                    <w:t>not 0</w:t>
+                  </w:r>
+                </w:p>
+              </w:tc>
+              <w:tc>
+                <w:tcPr>
+                  <w:tcW w:w="1483" w:type="dxa"/>
+                </w:tcPr>
+                <w:p>
+                  <w:pPr>
+                    <w:rPr>
+                      <w:rFonts w:ascii="Times New Roman" w:hAnsi="Times New Roman" w:cs="Times New Roman"/>
+                      <w:sz w:val="24"/>
+                      <w:szCs w:val="24"/>
+                    </w:rPr>
+                  </w:pPr>
+                  <w:r>
+                    <w:rPr>
+                      <w:rFonts w:ascii="Times New Roman" w:hAnsi="Times New Roman" w:cs="Times New Roman"/>
+                      <w:sz w:val="24"/>
+                      <w:szCs w:val="24"/>
+                    </w:rPr>
+                    <w:t>true</w:t>
+                  </w:r>
+                </w:p>
+              </w:tc>
+            </w:tr>
+            <w:tr>
+              <w:tc>
+                <w:tcPr>
+                  <w:tcW w:w="1483" w:type="dxa"/>
+                </w:tcPr>
+                <w:p>
+                  <w:pPr>
+                    <w:rPr>
+                      <w:rFonts w:ascii="Times New Roman" w:hAnsi="Times New Roman" w:cs="Times New Roman"/>
+                      <w:sz w:val="24"/>
+                      <w:szCs w:val="24"/>
+                    </w:rPr>
+                  </w:pPr>
+                  <w:r>
+                    <w:rPr>
+                      <w:rFonts w:ascii="Times New Roman" w:hAnsi="Times New Roman" w:cs="Times New Roman"/>
+                      <w:sz w:val="24"/>
+                      <w:szCs w:val="24"/>
+                    </w:rPr>
+                    <w:t>not 0</w:t>
+                  </w:r>
+                </w:p>
+              </w:tc>
+              <w:tc>
+                <w:tcPr>
+                  <w:tcW w:w="1483" w:type="dxa"/>
+                </w:tcPr>
+                <w:p>
+                  <w:pPr>
+                    <w:rPr>
+                      <w:rFonts w:ascii="Times New Roman" w:hAnsi="Times New Roman" w:cs="Times New Roman"/>
+                      <w:sz w:val="24"/>
+                      <w:szCs w:val="24"/>
+                    </w:rPr>
+                  </w:pPr>
+                  <w:r>
+                    <w:rPr>
+                      <w:rFonts w:ascii="Times New Roman" w:hAnsi="Times New Roman" w:cs="Times New Roman"/>
+                      <w:sz w:val="24"/>
+                      <w:szCs w:val="24"/>
+                    </w:rPr>
+                    <w:t>0</w:t>
+                  </w:r>
+                </w:p>
+              </w:tc>
+              <w:tc>
+                <w:tcPr>
+                  <w:tcW w:w="1483" w:type="dxa"/>
+                </w:tcPr>
+                <w:p>
+                  <w:pPr>
+                    <w:rPr>
+                      <w:rFonts w:ascii="Times New Roman" w:hAnsi="Times New Roman" w:cs="Times New Roman"/>
+                      <w:sz w:val="24"/>
+                      <w:szCs w:val="24"/>
+                    </w:rPr>
+                  </w:pPr>
+                  <w:r>
+                    <w:rPr>
+                      <w:rFonts w:ascii="Times New Roman" w:hAnsi="Times New Roman" w:cs="Times New Roman"/>
+                      <w:sz w:val="24"/>
+                      <w:szCs w:val="24"/>
+                    </w:rPr>
+                    <w:t>true</w:t>
+                  </w:r>
+                </w:p>
+              </w:tc>
+            </w:tr>
+            <w:tr>
+              <w:tc>
+                <w:tcPr>
+                  <w:tcW w:w="1483" w:type="dxa"/>
+                </w:tcPr>
+                <w:p>
+                  <w:pPr>
+                    <w:rPr>
+                      <w:rFonts w:ascii="Times New Roman" w:hAnsi="Times New Roman" w:cs="Times New Roman"/>
+                      <w:sz w:val="24"/>
+                      <w:szCs w:val="24"/>
+                    </w:rPr>
+                  </w:pPr>
+                  <w:r>
+                    <w:rPr>
+                      <w:rFonts w:ascii="Times New Roman" w:hAnsi="Times New Roman" w:cs="Times New Roman"/>
+                      <w:sz w:val="24"/>
+                      <w:szCs w:val="24"/>
+                    </w:rPr>
+                    <w:t>0</w:t>
+                  </w:r>
+                </w:p>
+              </w:tc>
+              <w:tc>
+                <w:tcPr>
+                  <w:tcW w:w="1483" w:type="dxa"/>
+                </w:tcPr>
+                <w:p>
+                  <w:pPr>
+                    <w:rPr>
+                      <w:rFonts w:ascii="Times New Roman" w:hAnsi="Times New Roman" w:cs="Times New Roman"/>
+                      <w:sz w:val="24"/>
+                      <w:szCs w:val="24"/>
+                    </w:rPr>
+                  </w:pPr>
+                  <w:r>
+                    <w:rPr>
+                      <w:rFonts w:ascii="Times New Roman" w:hAnsi="Times New Roman" w:cs="Times New Roman"/>
+                      <w:sz w:val="24"/>
+                      <w:szCs w:val="24"/>
+                    </w:rPr>
+                    <w:t>0</w:t>
+                  </w:r>
+                </w:p>
+              </w:tc>
+              <w:tc>
+                <w:tcPr>
+                  <w:tcW w:w="1483" w:type="dxa"/>
+                </w:tcPr>
+                <w:p>
+                  <w:pPr>
+                    <w:rPr>
+                      <w:rFonts w:ascii="Times New Roman" w:hAnsi="Times New Roman" w:cs="Times New Roman"/>
+                      <w:sz w:val="24"/>
+                      <w:szCs w:val="24"/>
+                    </w:rPr>
+                  </w:pPr>
+                  <w:r>
+                    <w:rPr>
+                      <w:rFonts w:ascii="Times New Roman" w:hAnsi="Times New Roman" w:cs="Times New Roman"/>
+                      <w:sz w:val="24"/>
+                      <w:szCs w:val="24"/>
+                    </w:rPr>
+                    <w:t>false</w:t>
+                  </w:r>
+                </w:p>
+              </w:tc>
+            </w:tr>
+          </w:tbl>
+          <w:p/>
+          <w:p>
+            <w:pPr>
+              <w:rPr>
+                <w:rFonts w:ascii="Times New Roman" w:hAnsi="Times New Roman" w:cs="Times New Roman"/>
+                <w:sz w:val="24"/>
+                <w:szCs w:val="24"/>
+              </w:rPr>
+            </w:pPr>
           </w:p>
         </w:tc>
       </w:tr>
@@ -2637,7 +4402,6 @@
   <w:style w:type="character" w:default="1" w:styleId="DefaultParagraphFont">
     <w:name w:val="Default Paragraph Font"/>
     <w:uiPriority w:val="1"/>
-    <w:semiHidden/>
     <w:unhideWhenUsed/>
   </w:style>
   <w:style w:type="table" w:default="1" w:styleId="TableNormal">
@@ -2987,4 +4751,16 @@
     </a:ext>
   </a:extLst>
 </a:theme>
+</file>
+
+<file path=customXml/item1.xml><?xml version="1.0" encoding="utf-8"?>
+<b:Sources xmlns:b="http://schemas.openxmlformats.org/officeDocument/2006/bibliography" xmlns="http://schemas.openxmlformats.org/officeDocument/2006/bibliography" SelectedStyle="\MLASeventhEditionOfficeOnline.xsl" StyleName="MLA" Version="7"/>
+</file>
+
+<file path=customXml/itemProps1.xml><?xml version="1.0" encoding="utf-8"?>
+<ds:datastoreItem xmlns:ds="http://schemas.openxmlformats.org/officeDocument/2006/customXml" ds:itemID="{10D166E7-4AAE-49F2-89D4-3D6B1D3D9E86}">
+  <ds:schemaRefs>
+    <ds:schemaRef ds:uri="http://schemas.openxmlformats.org/officeDocument/2006/bibliography"/>
+  </ds:schemaRefs>
+</ds:datastoreItem>
 </file>
</xml_diff>

<commit_message>
Relatively functional version. No unary -, still crashes sometimes.
</commit_message>
<xml_diff>
--- a/Abstract Robot Control Language (ARCL).docx
+++ b/Abstract Robot Control Language (ARCL).docx
@@ -368,18 +368,8 @@
           <w:sz w:val="24"/>
           <w:szCs w:val="24"/>
         </w:rPr>
-        <w:t xml:space="preserve">with unbounded </w:t>
+        <w:t>with unbounded memory</w:t>
       </w:r>
-      <w:proofErr w:type="gramStart"/>
-      <w:r>
-        <w:rPr>
-          <w:rFonts w:ascii="Times New Roman" w:hAnsi="Times New Roman" w:cs="Times New Roman"/>
-          <w:sz w:val="24"/>
-          <w:szCs w:val="24"/>
-        </w:rPr>
-        <w:t>memory</w:t>
-      </w:r>
-      <w:proofErr w:type="gramEnd"/>
     </w:p>
     <w:p>
       <w:pPr>
@@ -400,18 +390,10 @@
           <w:sz w:val="24"/>
           <w:szCs w:val="24"/>
         </w:rPr>
-        <w:t xml:space="preserve">Has a space of read-only memory that is set before execution of the </w:t>
+        <w:t>Has unbounded heap space.</w:t>
       </w:r>
-      <w:proofErr w:type="gramStart"/>
-      <w:r>
-        <w:rPr>
-          <w:rFonts w:ascii="Times New Roman" w:hAnsi="Times New Roman" w:cs="Times New Roman"/>
-          <w:sz w:val="24"/>
-          <w:szCs w:val="24"/>
-        </w:rPr>
-        <w:t>program.</w:t>
-      </w:r>
-      <w:proofErr w:type="gramEnd"/>
+      <w:bookmarkStart w:id="0" w:name="_GoBack"/>
+      <w:bookmarkEnd w:id="0"/>
     </w:p>
     <w:p>
       <w:pPr>
@@ -432,6 +414,28 @@
           <w:sz w:val="24"/>
           <w:szCs w:val="24"/>
         </w:rPr>
+        <w:t>Has a space of read-only memory that is set before execution of the program.</w:t>
+      </w:r>
+    </w:p>
+    <w:p>
+      <w:pPr>
+        <w:pStyle w:val="ListParagraph"/>
+        <w:numPr>
+          <w:ilvl w:val="0"/>
+          <w:numId w:val="2"/>
+        </w:numPr>
+        <w:rPr>
+          <w:rFonts w:ascii="Times New Roman" w:hAnsi="Times New Roman" w:cs="Times New Roman"/>
+          <w:sz w:val="24"/>
+          <w:szCs w:val="24"/>
+        </w:rPr>
+      </w:pPr>
+      <w:r>
+        <w:rPr>
+          <w:rFonts w:ascii="Times New Roman" w:hAnsi="Times New Roman" w:cs="Times New Roman"/>
+          <w:sz w:val="24"/>
+          <w:szCs w:val="24"/>
+        </w:rPr>
         <w:t xml:space="preserve">Each atomic object is a </w:t>
       </w:r>
       <w:r>
@@ -442,8 +446,6 @@
         </w:rPr>
         <w:t>2</w:t>
       </w:r>
-      <w:bookmarkStart w:id="0" w:name="_GoBack"/>
-      <w:bookmarkEnd w:id="0"/>
       <w:r>
         <w:rPr>
           <w:rFonts w:ascii="Times New Roman" w:hAnsi="Times New Roman" w:cs="Times New Roman"/>
@@ -874,6 +876,77 @@
           </w:p>
         </w:tc>
       </w:tr>
+      <w:tr>
+        <w:tc>
+          <w:tcPr>
+            <w:tcW w:w="4675" w:type="dxa"/>
+          </w:tcPr>
+          <w:p>
+            <w:pPr>
+              <w:rPr>
+                <w:rFonts w:ascii="Times New Roman" w:hAnsi="Times New Roman" w:cs="Times New Roman"/>
+                <w:sz w:val="24"/>
+                <w:szCs w:val="24"/>
+              </w:rPr>
+            </w:pPr>
+            <w:r>
+              <w:rPr>
+                <w:rFonts w:ascii="Times New Roman" w:hAnsi="Times New Roman" w:cs="Times New Roman"/>
+                <w:sz w:val="24"/>
+                <w:szCs w:val="24"/>
+              </w:rPr>
+              <w:t xml:space="preserve">FLIP </w:t>
+            </w:r>
+            <w:r>
+              <w:rPr>
+                <w:rFonts w:ascii="Times New Roman" w:hAnsi="Times New Roman" w:cs="Times New Roman"/>
+                <w:i/>
+                <w:sz w:val="24"/>
+                <w:szCs w:val="24"/>
+              </w:rPr>
+              <w:t>reg1</w:t>
+            </w:r>
+          </w:p>
+        </w:tc>
+        <w:tc>
+          <w:tcPr>
+            <w:tcW w:w="4675" w:type="dxa"/>
+          </w:tcPr>
+          <w:p>
+            <w:pPr>
+              <w:rPr>
+                <w:rFonts w:ascii="Times New Roman" w:hAnsi="Times New Roman" w:cs="Times New Roman"/>
+                <w:sz w:val="24"/>
+                <w:szCs w:val="24"/>
+              </w:rPr>
+            </w:pPr>
+            <w:r>
+              <w:rPr>
+                <w:rFonts w:ascii="Times New Roman" w:hAnsi="Times New Roman" w:cs="Times New Roman"/>
+                <w:sz w:val="24"/>
+                <w:szCs w:val="24"/>
+              </w:rPr>
+              <w:t xml:space="preserve">Flip the sign </w:t>
+            </w:r>
+            <w:r>
+              <w:rPr>
+                <w:rFonts w:ascii="Times New Roman" w:hAnsi="Times New Roman" w:cs="Times New Roman"/>
+                <w:sz w:val="24"/>
+                <w:szCs w:val="24"/>
+              </w:rPr>
+              <w:t xml:space="preserve">of the value </w:t>
+            </w:r>
+            <w:r>
+              <w:rPr>
+                <w:rFonts w:ascii="Times New Roman" w:hAnsi="Times New Roman" w:cs="Times New Roman"/>
+                <w:sz w:val="24"/>
+                <w:szCs w:val="24"/>
+              </w:rPr>
+              <w:t>in the given register.</w:t>
+            </w:r>
+          </w:p>
+        </w:tc>
+      </w:tr>
     </w:tbl>
     <w:p>
       <w:pPr>
@@ -964,6 +1037,7 @@
                 <w:sz w:val="24"/>
                 <w:szCs w:val="24"/>
               </w:rPr>
+              <w:lastRenderedPageBreak/>
               <w:t xml:space="preserve">MOV </w:t>
             </w:r>
             <w:r>
@@ -1137,7 +1211,6 @@
                 <w:sz w:val="24"/>
                 <w:szCs w:val="24"/>
               </w:rPr>
-              <w:lastRenderedPageBreak/>
               <w:t xml:space="preserve">LOADF </w:t>
             </w:r>
             <w:r>
@@ -1974,6 +2047,14 @@
               </w:rPr>
               <w:t>and transfers program execution to that procedure</w:t>
             </w:r>
+            <w:r>
+              <w:rPr>
+                <w:rFonts w:ascii="Times New Roman" w:hAnsi="Times New Roman" w:cs="Times New Roman"/>
+                <w:sz w:val="24"/>
+                <w:szCs w:val="24"/>
+              </w:rPr>
+              <w:t>.</w:t>
+            </w:r>
           </w:p>
           <w:p>
             <w:pPr>
@@ -2530,6 +2611,7 @@
                 <w:sz w:val="24"/>
                 <w:szCs w:val="24"/>
               </w:rPr>
+              <w:lastRenderedPageBreak/>
               <w:t xml:space="preserve">JPGE </w:t>
             </w:r>
             <w:r>
@@ -2711,7 +2793,6 @@
                 <w:sz w:val="24"/>
                 <w:szCs w:val="24"/>
               </w:rPr>
-              <w:lastRenderedPageBreak/>
               <w:t xml:space="preserve">JAND </w:t>
             </w:r>
             <w:r>
@@ -3572,7 +3653,106 @@
           </w:p>
         </w:tc>
       </w:tr>
+      <w:tr>
+        <w:tc>
+          <w:tcPr>
+            <w:tcW w:w="4675" w:type="dxa"/>
+          </w:tcPr>
+          <w:p>
+            <w:pPr>
+              <w:rPr>
+                <w:rFonts w:ascii="Times New Roman" w:hAnsi="Times New Roman" w:cs="Times New Roman"/>
+                <w:sz w:val="24"/>
+                <w:szCs w:val="24"/>
+              </w:rPr>
+            </w:pPr>
+            <w:r>
+              <w:rPr>
+                <w:rFonts w:ascii="Times New Roman" w:hAnsi="Times New Roman" w:cs="Times New Roman"/>
+                <w:sz w:val="24"/>
+                <w:szCs w:val="24"/>
+              </w:rPr>
+              <w:t xml:space="preserve">DELAY </w:t>
+            </w:r>
+            <w:r>
+              <w:rPr>
+                <w:rFonts w:ascii="Times New Roman" w:hAnsi="Times New Roman" w:cs="Times New Roman"/>
+                <w:i/>
+                <w:sz w:val="24"/>
+                <w:szCs w:val="24"/>
+              </w:rPr>
+              <w:t>reg</w:t>
+            </w:r>
+          </w:p>
+        </w:tc>
+        <w:tc>
+          <w:tcPr>
+            <w:tcW w:w="4675" w:type="dxa"/>
+          </w:tcPr>
+          <w:p>
+            <w:pPr>
+              <w:rPr>
+                <w:rFonts w:ascii="Times New Roman" w:hAnsi="Times New Roman" w:cs="Times New Roman"/>
+                <w:i/>
+                <w:sz w:val="24"/>
+                <w:szCs w:val="24"/>
+              </w:rPr>
+            </w:pPr>
+            <w:r>
+              <w:rPr>
+                <w:rFonts w:ascii="Times New Roman" w:hAnsi="Times New Roman" w:cs="Times New Roman"/>
+                <w:sz w:val="24"/>
+                <w:szCs w:val="24"/>
+              </w:rPr>
+              <w:t xml:space="preserve">Delays the program for the number of milliseconds as specified in </w:t>
+            </w:r>
+            <w:r>
+              <w:rPr>
+                <w:rFonts w:ascii="Times New Roman" w:hAnsi="Times New Roman" w:cs="Times New Roman"/>
+                <w:i/>
+                <w:sz w:val="24"/>
+                <w:szCs w:val="24"/>
+              </w:rPr>
+              <w:t>reg</w:t>
+            </w:r>
+          </w:p>
+        </w:tc>
+      </w:tr>
     </w:tbl>
+    <w:p>
+      <w:pPr>
+        <w:rPr>
+          <w:rFonts w:ascii="Times New Roman" w:hAnsi="Times New Roman" w:cs="Times New Roman"/>
+          <w:sz w:val="24"/>
+          <w:szCs w:val="24"/>
+        </w:rPr>
+      </w:pPr>
+    </w:p>
+    <w:p>
+      <w:pPr>
+        <w:rPr>
+          <w:rFonts w:ascii="Times New Roman" w:hAnsi="Times New Roman" w:cs="Times New Roman"/>
+          <w:sz w:val="24"/>
+          <w:szCs w:val="24"/>
+        </w:rPr>
+      </w:pPr>
+      <w:r>
+        <w:rPr>
+          <w:rFonts w:ascii="Times New Roman" w:hAnsi="Times New Roman" w:cs="Times New Roman"/>
+          <w:sz w:val="24"/>
+          <w:szCs w:val="24"/>
+        </w:rPr>
+        <w:t>General purpose status register? Look into this</w:t>
+      </w:r>
+      <w:r>
+        <w:rPr>
+          <w:rFonts w:ascii="Times New Roman" w:hAnsi="Times New Roman" w:cs="Times New Roman"/>
+          <w:sz w:val="24"/>
+          <w:szCs w:val="24"/>
+        </w:rPr>
+        <w:t>. (Zero flag, carry flag, etc) and this would make it easier to implement it on a variety of actual machines.</w:t>
+      </w:r>
+    </w:p>
     <w:p>
       <w:pPr>
         <w:rPr>
@@ -3655,20 +3835,62 @@
                 <w:szCs w:val="24"/>
               </w:rPr>
             </w:pPr>
-          </w:p>
-        </w:tc>
-        <w:tc>
-          <w:tcPr>
-            <w:tcW w:w="4675" w:type="dxa"/>
-          </w:tcPr>
-          <w:p>
-            <w:pPr>
-              <w:rPr>
-                <w:rFonts w:ascii="Times New Roman" w:hAnsi="Times New Roman" w:cs="Times New Roman"/>
-                <w:sz w:val="24"/>
-                <w:szCs w:val="24"/>
-              </w:rPr>
-            </w:pPr>
+            <w:r>
+              <w:rPr>
+                <w:rFonts w:ascii="Times New Roman" w:hAnsi="Times New Roman" w:cs="Times New Roman"/>
+                <w:sz w:val="24"/>
+                <w:szCs w:val="24"/>
+              </w:rPr>
+              <w:t xml:space="preserve">OUTPUT </w:t>
+            </w:r>
+            <w:r>
+              <w:rPr>
+                <w:rFonts w:ascii="Times New Roman" w:hAnsi="Times New Roman" w:cs="Times New Roman"/>
+                <w:i/>
+                <w:sz w:val="24"/>
+                <w:szCs w:val="24"/>
+              </w:rPr>
+              <w:t>reg</w:t>
+            </w:r>
+          </w:p>
+        </w:tc>
+        <w:tc>
+          <w:tcPr>
+            <w:tcW w:w="4675" w:type="dxa"/>
+          </w:tcPr>
+          <w:p>
+            <w:pPr>
+              <w:rPr>
+                <w:rFonts w:ascii="Times New Roman" w:hAnsi="Times New Roman" w:cs="Times New Roman"/>
+                <w:sz w:val="24"/>
+                <w:szCs w:val="24"/>
+              </w:rPr>
+            </w:pPr>
+            <w:r>
+              <w:rPr>
+                <w:rFonts w:ascii="Times New Roman" w:hAnsi="Times New Roman" w:cs="Times New Roman"/>
+                <w:sz w:val="24"/>
+                <w:szCs w:val="24"/>
+              </w:rPr>
+              <w:t xml:space="preserve">Sets the pin as specified by the register </w:t>
+            </w:r>
+            <w:r>
+              <w:rPr>
+                <w:rFonts w:ascii="Times New Roman" w:hAnsi="Times New Roman" w:cs="Times New Roman"/>
+                <w:i/>
+                <w:sz w:val="24"/>
+                <w:szCs w:val="24"/>
+              </w:rPr>
+              <w:t xml:space="preserve">reg </w:t>
+            </w:r>
+            <w:r>
+              <w:rPr>
+                <w:rFonts w:ascii="Times New Roman" w:hAnsi="Times New Roman" w:cs="Times New Roman"/>
+                <w:sz w:val="24"/>
+                <w:szCs w:val="24"/>
+              </w:rPr>
+              <w:t>to be an output pin.</w:t>
+            </w:r>
           </w:p>
         </w:tc>
       </w:tr>
@@ -3681,24 +3903,67 @@
             <w:pPr>
               <w:rPr>
                 <w:rFonts w:ascii="Times New Roman" w:hAnsi="Times New Roman" w:cs="Times New Roman"/>
-                <w:sz w:val="24"/>
-                <w:szCs w:val="24"/>
-              </w:rPr>
-            </w:pPr>
-          </w:p>
-        </w:tc>
-        <w:tc>
-          <w:tcPr>
-            <w:tcW w:w="4675" w:type="dxa"/>
-          </w:tcPr>
-          <w:p>
-            <w:pPr>
-              <w:rPr>
-                <w:rFonts w:ascii="Times New Roman" w:hAnsi="Times New Roman" w:cs="Times New Roman"/>
-                <w:sz w:val="24"/>
-                <w:szCs w:val="24"/>
-              </w:rPr>
-            </w:pPr>
+                <w:i/>
+                <w:sz w:val="24"/>
+                <w:szCs w:val="24"/>
+              </w:rPr>
+            </w:pPr>
+            <w:r>
+              <w:rPr>
+                <w:rFonts w:ascii="Times New Roman" w:hAnsi="Times New Roman" w:cs="Times New Roman"/>
+                <w:sz w:val="24"/>
+                <w:szCs w:val="24"/>
+              </w:rPr>
+              <w:t xml:space="preserve">INPUT </w:t>
+            </w:r>
+            <w:r>
+              <w:rPr>
+                <w:rFonts w:ascii="Times New Roman" w:hAnsi="Times New Roman" w:cs="Times New Roman"/>
+                <w:i/>
+                <w:sz w:val="24"/>
+                <w:szCs w:val="24"/>
+              </w:rPr>
+              <w:t>reg</w:t>
+            </w:r>
+          </w:p>
+        </w:tc>
+        <w:tc>
+          <w:tcPr>
+            <w:tcW w:w="4675" w:type="dxa"/>
+          </w:tcPr>
+          <w:p>
+            <w:pPr>
+              <w:rPr>
+                <w:rFonts w:ascii="Times New Roman" w:hAnsi="Times New Roman" w:cs="Times New Roman"/>
+                <w:sz w:val="24"/>
+                <w:szCs w:val="24"/>
+              </w:rPr>
+            </w:pPr>
+            <w:r>
+              <w:rPr>
+                <w:rFonts w:ascii="Times New Roman" w:hAnsi="Times New Roman" w:cs="Times New Roman"/>
+                <w:sz w:val="24"/>
+                <w:szCs w:val="24"/>
+              </w:rPr>
+              <w:t xml:space="preserve">Sets the pin as specified by the register </w:t>
+            </w:r>
+            <w:r>
+              <w:rPr>
+                <w:rFonts w:ascii="Times New Roman" w:hAnsi="Times New Roman" w:cs="Times New Roman"/>
+                <w:i/>
+                <w:sz w:val="24"/>
+                <w:szCs w:val="24"/>
+              </w:rPr>
+              <w:t xml:space="preserve">reg </w:t>
+            </w:r>
+            <w:r>
+              <w:rPr>
+                <w:rFonts w:ascii="Times New Roman" w:hAnsi="Times New Roman" w:cs="Times New Roman"/>
+                <w:sz w:val="24"/>
+                <w:szCs w:val="24"/>
+              </w:rPr>
+              <w:t>to be an input pin.</w:t>
+            </w:r>
           </w:p>
         </w:tc>
       </w:tr>
@@ -3711,24 +3976,118 @@
             <w:pPr>
               <w:rPr>
                 <w:rFonts w:ascii="Times New Roman" w:hAnsi="Times New Roman" w:cs="Times New Roman"/>
-                <w:sz w:val="24"/>
-                <w:szCs w:val="24"/>
-              </w:rPr>
-            </w:pPr>
-          </w:p>
-        </w:tc>
-        <w:tc>
-          <w:tcPr>
-            <w:tcW w:w="4675" w:type="dxa"/>
-          </w:tcPr>
-          <w:p>
-            <w:pPr>
-              <w:rPr>
-                <w:rFonts w:ascii="Times New Roman" w:hAnsi="Times New Roman" w:cs="Times New Roman"/>
-                <w:sz w:val="24"/>
-                <w:szCs w:val="24"/>
-              </w:rPr>
-            </w:pPr>
+                <w:i/>
+                <w:sz w:val="24"/>
+                <w:szCs w:val="24"/>
+              </w:rPr>
+            </w:pPr>
+            <w:r>
+              <w:rPr>
+                <w:rFonts w:ascii="Times New Roman" w:hAnsi="Times New Roman" w:cs="Times New Roman"/>
+                <w:sz w:val="24"/>
+                <w:szCs w:val="24"/>
+              </w:rPr>
+              <w:t>WRITE</w:t>
+            </w:r>
+            <w:r>
+              <w:rPr>
+                <w:rFonts w:ascii="Times New Roman" w:hAnsi="Times New Roman" w:cs="Times New Roman"/>
+                <w:sz w:val="24"/>
+                <w:szCs w:val="24"/>
+              </w:rPr>
+              <w:t xml:space="preserve"> </w:t>
+            </w:r>
+            <w:r>
+              <w:rPr>
+                <w:rFonts w:ascii="Times New Roman" w:hAnsi="Times New Roman" w:cs="Times New Roman"/>
+                <w:i/>
+                <w:sz w:val="24"/>
+                <w:szCs w:val="24"/>
+              </w:rPr>
+              <w:t>reg</w:t>
+            </w:r>
+            <w:r>
+              <w:rPr>
+                <w:rFonts w:ascii="Times New Roman" w:hAnsi="Times New Roman" w:cs="Times New Roman"/>
+                <w:i/>
+                <w:sz w:val="24"/>
+                <w:szCs w:val="24"/>
+              </w:rPr>
+              <w:t>Pin regData</w:t>
+            </w:r>
+          </w:p>
+        </w:tc>
+        <w:tc>
+          <w:tcPr>
+            <w:tcW w:w="4675" w:type="dxa"/>
+          </w:tcPr>
+          <w:p>
+            <w:pPr>
+              <w:rPr>
+                <w:rFonts w:ascii="Times New Roman" w:hAnsi="Times New Roman" w:cs="Times New Roman"/>
+                <w:sz w:val="24"/>
+                <w:szCs w:val="24"/>
+              </w:rPr>
+            </w:pPr>
+            <w:r>
+              <w:rPr>
+                <w:rFonts w:ascii="Times New Roman" w:hAnsi="Times New Roman" w:cs="Times New Roman"/>
+                <w:sz w:val="24"/>
+                <w:szCs w:val="24"/>
+              </w:rPr>
+              <w:t xml:space="preserve">Writes the value specified in </w:t>
+            </w:r>
+            <w:r>
+              <w:rPr>
+                <w:rFonts w:ascii="Times New Roman" w:hAnsi="Times New Roman" w:cs="Times New Roman"/>
+                <w:i/>
+                <w:sz w:val="24"/>
+                <w:szCs w:val="24"/>
+              </w:rPr>
+              <w:t xml:space="preserve">regData </w:t>
+            </w:r>
+            <w:r>
+              <w:rPr>
+                <w:rFonts w:ascii="Times New Roman" w:hAnsi="Times New Roman" w:cs="Times New Roman"/>
+                <w:sz w:val="24"/>
+                <w:szCs w:val="24"/>
+              </w:rPr>
+              <w:t xml:space="preserve">to the pin specified by </w:t>
+            </w:r>
+            <w:r>
+              <w:rPr>
+                <w:rFonts w:ascii="Times New Roman" w:hAnsi="Times New Roman" w:cs="Times New Roman"/>
+                <w:i/>
+                <w:sz w:val="24"/>
+                <w:szCs w:val="24"/>
+              </w:rPr>
+              <w:t>regPin</w:t>
+            </w:r>
+            <w:r>
+              <w:rPr>
+                <w:rFonts w:ascii="Times New Roman" w:hAnsi="Times New Roman" w:cs="Times New Roman"/>
+                <w:sz w:val="24"/>
+                <w:szCs w:val="24"/>
+              </w:rPr>
+              <w:t xml:space="preserve">. Only valid if the pin is specified as an output pin. Generally, 0 is off and 1 or higher is on. Different values in </w:t>
+            </w:r>
+            <w:r>
+              <w:rPr>
+                <w:rFonts w:ascii="Times New Roman" w:hAnsi="Times New Roman" w:cs="Times New Roman"/>
+                <w:i/>
+                <w:sz w:val="24"/>
+                <w:szCs w:val="24"/>
+              </w:rPr>
+              <w:t xml:space="preserve">regData </w:t>
+            </w:r>
+            <w:r>
+              <w:rPr>
+                <w:rFonts w:ascii="Times New Roman" w:hAnsi="Times New Roman" w:cs="Times New Roman"/>
+                <w:sz w:val="24"/>
+                <w:szCs w:val="24"/>
+              </w:rPr>
+              <w:t>may specify degrees of power, depending on the target architecture.</w:t>
+            </w:r>
           </w:p>
         </w:tc>
       </w:tr>
@@ -3741,24 +4100,101 @@
             <w:pPr>
               <w:rPr>
                 <w:rFonts w:ascii="Times New Roman" w:hAnsi="Times New Roman" w:cs="Times New Roman"/>
-                <w:sz w:val="24"/>
-                <w:szCs w:val="24"/>
-              </w:rPr>
-            </w:pPr>
-          </w:p>
-        </w:tc>
-        <w:tc>
-          <w:tcPr>
-            <w:tcW w:w="4675" w:type="dxa"/>
-          </w:tcPr>
-          <w:p>
-            <w:pPr>
-              <w:rPr>
-                <w:rFonts w:ascii="Times New Roman" w:hAnsi="Times New Roman" w:cs="Times New Roman"/>
-                <w:sz w:val="24"/>
-                <w:szCs w:val="24"/>
-              </w:rPr>
-            </w:pPr>
+                <w:i/>
+                <w:sz w:val="24"/>
+                <w:szCs w:val="24"/>
+              </w:rPr>
+            </w:pPr>
+            <w:r>
+              <w:rPr>
+                <w:rFonts w:ascii="Times New Roman" w:hAnsi="Times New Roman" w:cs="Times New Roman"/>
+                <w:sz w:val="24"/>
+                <w:szCs w:val="24"/>
+              </w:rPr>
+              <w:lastRenderedPageBreak/>
+              <w:t xml:space="preserve">READ </w:t>
+            </w:r>
+            <w:r>
+              <w:rPr>
+                <w:rFonts w:ascii="Times New Roman" w:hAnsi="Times New Roman" w:cs="Times New Roman"/>
+                <w:i/>
+                <w:sz w:val="24"/>
+                <w:szCs w:val="24"/>
+              </w:rPr>
+              <w:t>regPin regData</w:t>
+            </w:r>
+          </w:p>
+        </w:tc>
+        <w:tc>
+          <w:tcPr>
+            <w:tcW w:w="4675" w:type="dxa"/>
+          </w:tcPr>
+          <w:p>
+            <w:pPr>
+              <w:rPr>
+                <w:rFonts w:ascii="Times New Roman" w:hAnsi="Times New Roman" w:cs="Times New Roman"/>
+                <w:sz w:val="24"/>
+                <w:szCs w:val="24"/>
+              </w:rPr>
+            </w:pPr>
+            <w:r>
+              <w:rPr>
+                <w:rFonts w:ascii="Times New Roman" w:hAnsi="Times New Roman" w:cs="Times New Roman"/>
+                <w:sz w:val="24"/>
+                <w:szCs w:val="24"/>
+              </w:rPr>
+              <w:t xml:space="preserve">Reads the data recognized by the pin specified by </w:t>
+            </w:r>
+            <w:r>
+              <w:rPr>
+                <w:rFonts w:ascii="Times New Roman" w:hAnsi="Times New Roman" w:cs="Times New Roman"/>
+                <w:i/>
+                <w:sz w:val="24"/>
+                <w:szCs w:val="24"/>
+              </w:rPr>
+              <w:t xml:space="preserve">regPin </w:t>
+            </w:r>
+            <w:r>
+              <w:rPr>
+                <w:rFonts w:ascii="Times New Roman" w:hAnsi="Times New Roman" w:cs="Times New Roman"/>
+                <w:sz w:val="24"/>
+                <w:szCs w:val="24"/>
+              </w:rPr>
+              <w:t xml:space="preserve">and places it into the </w:t>
+            </w:r>
+            <w:r>
+              <w:rPr>
+                <w:rFonts w:ascii="Times New Roman" w:hAnsi="Times New Roman" w:cs="Times New Roman"/>
+                <w:i/>
+                <w:sz w:val="24"/>
+                <w:szCs w:val="24"/>
+              </w:rPr>
+              <w:t xml:space="preserve">regData </w:t>
+            </w:r>
+            <w:r>
+              <w:rPr>
+                <w:rFonts w:ascii="Times New Roman" w:hAnsi="Times New Roman" w:cs="Times New Roman"/>
+                <w:sz w:val="24"/>
+                <w:szCs w:val="24"/>
+              </w:rPr>
+              <w:t xml:space="preserve">register. </w:t>
+            </w:r>
+            <w:r>
+              <w:rPr>
+                <w:rFonts w:ascii="Times New Roman" w:hAnsi="Times New Roman" w:cs="Times New Roman"/>
+                <w:sz w:val="24"/>
+                <w:szCs w:val="24"/>
+              </w:rPr>
+              <w:t>Only valid if the pin is an input register.</w:t>
+            </w:r>
+            <w:r>
+              <w:rPr>
+                <w:rFonts w:ascii="Times New Roman" w:hAnsi="Times New Roman" w:cs="Times New Roman"/>
+                <w:sz w:val="24"/>
+                <w:szCs w:val="24"/>
+              </w:rPr>
+              <w:t xml:space="preserve"> Behavior depends on if the pin is digital or analog, which depends on the pin selected by the user.</w:t>
+            </w:r>
           </w:p>
         </w:tc>
       </w:tr>
@@ -4402,6 +4838,7 @@
   <w:style w:type="character" w:default="1" w:styleId="DefaultParagraphFont">
     <w:name w:val="Default Paragraph Font"/>
     <w:uiPriority w:val="1"/>
+    <w:semiHidden/>
     <w:unhideWhenUsed/>
   </w:style>
   <w:style w:type="table" w:default="1" w:styleId="TableNormal">
@@ -4758,7 +5195,7 @@
 </file>
 
 <file path=customXml/itemProps1.xml><?xml version="1.0" encoding="utf-8"?>
-<ds:datastoreItem xmlns:ds="http://schemas.openxmlformats.org/officeDocument/2006/customXml" ds:itemID="{10D166E7-4AAE-49F2-89D4-3D6B1D3D9E86}">
+<ds:datastoreItem xmlns:ds="http://schemas.openxmlformats.org/officeDocument/2006/customXml" ds:itemID="{751317C8-E7CA-4868-9A95-254C25C83C9E}">
   <ds:schemaRefs>
     <ds:schemaRef ds:uri="http://schemas.openxmlformats.org/officeDocument/2006/bibliography"/>
   </ds:schemaRefs>

</xml_diff>

<commit_message>
You can return stuff now.
</commit_message>
<xml_diff>
--- a/Abstract Robot Control Language (ARCL).docx
+++ b/Abstract Robot Control Language (ARCL).docx
@@ -204,18 +204,8 @@
           <w:sz w:val="24"/>
           <w:szCs w:val="24"/>
         </w:rPr>
-        <w:t xml:space="preserve">Has </w:t>
-      </w:r>
-      <w:proofErr w:type="gramStart"/>
-      <w:r>
-        <w:rPr>
-          <w:rFonts w:ascii="Times New Roman" w:hAnsi="Times New Roman" w:cs="Times New Roman"/>
-          <w:sz w:val="24"/>
-          <w:szCs w:val="24"/>
-        </w:rPr>
-        <w:t>a</w:t>
-      </w:r>
-      <w:proofErr w:type="gramEnd"/>
+        <w:t>Has a</w:t>
+      </w:r>
       <w:r>
         <w:rPr>
           <w:rFonts w:ascii="Times New Roman" w:hAnsi="Times New Roman" w:cs="Times New Roman"/>
@@ -392,8 +382,6 @@
         </w:rPr>
         <w:t>Has unbounded heap space.</w:t>
       </w:r>
-      <w:bookmarkStart w:id="0" w:name="_GoBack"/>
-      <w:bookmarkEnd w:id="0"/>
     </w:p>
     <w:p>
       <w:pPr>
@@ -415,6 +403,14 @@
           <w:szCs w:val="24"/>
         </w:rPr>
         <w:t>Has a space of read-only memory that is set before execution of the program.</w:t>
+      </w:r>
+      <w:r>
+        <w:rPr>
+          <w:rFonts w:ascii="Times New Roman" w:hAnsi="Times New Roman" w:cs="Times New Roman"/>
+          <w:sz w:val="24"/>
+          <w:szCs w:val="24"/>
+        </w:rPr>
+        <w:t xml:space="preserve"> This is where program code is loaded into.</w:t>
       </w:r>
     </w:p>
     <w:p>
@@ -1722,6 +1718,98 @@
           </w:p>
         </w:tc>
       </w:tr>
+      <w:tr>
+        <w:tc>
+          <w:tcPr>
+            <w:tcW w:w="4675" w:type="dxa"/>
+          </w:tcPr>
+          <w:p>
+            <w:pPr>
+              <w:rPr>
+                <w:rFonts w:ascii="Times New Roman" w:hAnsi="Times New Roman" w:cs="Times New Roman"/>
+                <w:sz w:val="24"/>
+                <w:szCs w:val="24"/>
+              </w:rPr>
+            </w:pPr>
+            <w:r>
+              <w:rPr>
+                <w:rFonts w:ascii="Times New Roman" w:hAnsi="Times New Roman" w:cs="Times New Roman"/>
+                <w:sz w:val="24"/>
+                <w:szCs w:val="24"/>
+              </w:rPr>
+              <w:t>RSAVE</w:t>
+            </w:r>
+          </w:p>
+        </w:tc>
+        <w:tc>
+          <w:tcPr>
+            <w:tcW w:w="4675" w:type="dxa"/>
+          </w:tcPr>
+          <w:p>
+            <w:pPr>
+              <w:rPr>
+                <w:rFonts w:ascii="Times New Roman" w:hAnsi="Times New Roman" w:cs="Times New Roman"/>
+                <w:sz w:val="24"/>
+                <w:szCs w:val="24"/>
+              </w:rPr>
+            </w:pPr>
+            <w:r>
+              <w:rPr>
+                <w:rFonts w:ascii="Times New Roman" w:hAnsi="Times New Roman" w:cs="Times New Roman"/>
+                <w:sz w:val="24"/>
+                <w:szCs w:val="24"/>
+              </w:rPr>
+              <w:t>Save the current state of the machine by stacking all registers on the stack and incrementing the frame pointing.</w:t>
+            </w:r>
+          </w:p>
+        </w:tc>
+      </w:tr>
+      <w:tr>
+        <w:tc>
+          <w:tcPr>
+            <w:tcW w:w="4675" w:type="dxa"/>
+          </w:tcPr>
+          <w:p>
+            <w:pPr>
+              <w:rPr>
+                <w:rFonts w:ascii="Times New Roman" w:hAnsi="Times New Roman" w:cs="Times New Roman"/>
+                <w:sz w:val="24"/>
+                <w:szCs w:val="24"/>
+              </w:rPr>
+            </w:pPr>
+            <w:r>
+              <w:rPr>
+                <w:rFonts w:ascii="Times New Roman" w:hAnsi="Times New Roman" w:cs="Times New Roman"/>
+                <w:sz w:val="24"/>
+                <w:szCs w:val="24"/>
+              </w:rPr>
+              <w:t>RLOAD</w:t>
+            </w:r>
+          </w:p>
+        </w:tc>
+        <w:tc>
+          <w:tcPr>
+            <w:tcW w:w="4675" w:type="dxa"/>
+          </w:tcPr>
+          <w:p>
+            <w:pPr>
+              <w:rPr>
+                <w:rFonts w:ascii="Times New Roman" w:hAnsi="Times New Roman" w:cs="Times New Roman"/>
+                <w:sz w:val="24"/>
+                <w:szCs w:val="24"/>
+              </w:rPr>
+            </w:pPr>
+            <w:r>
+              <w:rPr>
+                <w:rFonts w:ascii="Times New Roman" w:hAnsi="Times New Roman" w:cs="Times New Roman"/>
+                <w:sz w:val="24"/>
+                <w:szCs w:val="24"/>
+              </w:rPr>
+              <w:t>Recovering a previous state by unstacking previously saved registers and then decrementing the frame pointer appropriately</w:t>
+            </w:r>
+          </w:p>
+        </w:tc>
+      </w:tr>
     </w:tbl>
     <w:p>
       <w:pPr>
@@ -1731,6 +1819,7 @@
           <w:szCs w:val="24"/>
         </w:rPr>
       </w:pPr>
+      <w:bookmarkStart w:id="0" w:name="_GoBack"/>
     </w:p>
     <w:tbl>
       <w:tblPr>
@@ -1801,6 +1890,7 @@
           </w:p>
         </w:tc>
       </w:tr>
+      <w:bookmarkEnd w:id="0"/>
       <w:tr>
         <w:tc>
           <w:tcPr>
@@ -2338,6 +2428,7 @@
                 <w:sz w:val="24"/>
                 <w:szCs w:val="24"/>
               </w:rPr>
+              <w:lastRenderedPageBreak/>
               <w:t xml:space="preserve">JPNE </w:t>
             </w:r>
             <w:r>
@@ -2611,7 +2702,6 @@
                 <w:sz w:val="24"/>
                 <w:szCs w:val="24"/>
               </w:rPr>
-              <w:lastRenderedPageBreak/>
               <w:t xml:space="preserve">JPGE </w:t>
             </w:r>
             <w:r>
@@ -3987,6 +4077,7 @@
                 <w:sz w:val="24"/>
                 <w:szCs w:val="24"/>
               </w:rPr>
+              <w:lastRenderedPageBreak/>
               <w:t>WRITE</w:t>
             </w:r>
             <w:r>
@@ -4111,7 +4202,6 @@
                 <w:sz w:val="24"/>
                 <w:szCs w:val="24"/>
               </w:rPr>
-              <w:lastRenderedPageBreak/>
               <w:t xml:space="preserve">READ </w:t>
             </w:r>
             <w:r>
@@ -4212,10 +4302,427 @@
       <w:pPr>
         <w:rPr>
           <w:rFonts w:ascii="Times New Roman" w:hAnsi="Times New Roman" w:cs="Times New Roman"/>
-          <w:sz w:val="24"/>
-          <w:szCs w:val="24"/>
-        </w:rPr>
-      </w:pPr>
+          <w:b/>
+          <w:sz w:val="24"/>
+          <w:szCs w:val="24"/>
+        </w:rPr>
+      </w:pPr>
+      <w:r>
+        <w:rPr>
+          <w:rFonts w:ascii="Times New Roman" w:hAnsi="Times New Roman" w:cs="Times New Roman"/>
+          <w:b/>
+          <w:sz w:val="24"/>
+          <w:szCs w:val="24"/>
+        </w:rPr>
+        <w:t>Required Files for Linking</w:t>
+      </w:r>
+    </w:p>
+    <w:p>
+      <w:pPr>
+        <w:rPr>
+          <w:rFonts w:ascii="Times New Roman" w:hAnsi="Times New Roman" w:cs="Times New Roman"/>
+          <w:sz w:val="24"/>
+          <w:szCs w:val="24"/>
+        </w:rPr>
+      </w:pPr>
+      <w:r>
+        <w:rPr>
+          <w:rFonts w:ascii="Times New Roman" w:hAnsi="Times New Roman" w:cs="Times New Roman"/>
+          <w:sz w:val="24"/>
+          <w:szCs w:val="24"/>
+        </w:rPr>
+        <w:t xml:space="preserve">When SCARL code is compiled, there may be non-executable lines of the form </w:t>
+      </w:r>
+      <w:r>
+        <w:rPr>
+          <w:rFonts w:ascii="Courier New" w:hAnsi="Courier New" w:cs="Courier New"/>
+          <w:sz w:val="24"/>
+          <w:szCs w:val="24"/>
+        </w:rPr>
+        <w:t>@@@290?identifier@@@</w:t>
+      </w:r>
+      <w:r>
+        <w:rPr>
+          <w:rFonts w:ascii="Times New Roman" w:hAnsi="Times New Roman" w:cs="Times New Roman"/>
+          <w:sz w:val="24"/>
+          <w:szCs w:val="24"/>
+        </w:rPr>
+        <w:t>, which is a</w:t>
+      </w:r>
+      <w:r>
+        <w:rPr>
+          <w:rFonts w:ascii="Times New Roman" w:hAnsi="Times New Roman" w:cs="Times New Roman"/>
+          <w:sz w:val="24"/>
+          <w:szCs w:val="24"/>
+        </w:rPr>
+        <w:t xml:space="preserve"> signal to the linker to define functions for the identifier based on the type indicated before the </w:t>
+      </w:r>
+      <w:r>
+        <w:rPr>
+          <w:rFonts w:ascii="Courier New" w:hAnsi="Courier New" w:cs="Courier New"/>
+          <w:sz w:val="24"/>
+          <w:szCs w:val="24"/>
+        </w:rPr>
+        <w:t>?</w:t>
+      </w:r>
+      <w:r>
+        <w:rPr>
+          <w:rFonts w:ascii="Times New Roman" w:hAnsi="Times New Roman" w:cs="Times New Roman"/>
+          <w:sz w:val="24"/>
+          <w:szCs w:val="24"/>
+        </w:rPr>
+        <w:t>.</w:t>
+      </w:r>
+    </w:p>
+    <w:p>
+      <w:pPr>
+        <w:rPr>
+          <w:rFonts w:ascii="Times New Roman" w:hAnsi="Times New Roman" w:cs="Times New Roman"/>
+          <w:b/>
+          <w:sz w:val="24"/>
+          <w:szCs w:val="24"/>
+        </w:rPr>
+      </w:pPr>
+      <w:r>
+        <w:rPr>
+          <w:rFonts w:ascii="Times New Roman" w:hAnsi="Times New Roman" w:cs="Times New Roman"/>
+          <w:b/>
+          <w:sz w:val="24"/>
+          <w:szCs w:val="24"/>
+        </w:rPr>
+        <w:t>The ARCL Machine In-Depth</w:t>
+      </w:r>
+    </w:p>
+    <w:p>
+      <w:pPr>
+        <w:rPr>
+          <w:rFonts w:ascii="Times New Roman" w:hAnsi="Times New Roman" w:cs="Times New Roman"/>
+          <w:sz w:val="24"/>
+          <w:szCs w:val="24"/>
+        </w:rPr>
+      </w:pPr>
+      <w:r>
+        <w:rPr>
+          <w:rFonts w:ascii="Times New Roman" w:hAnsi="Times New Roman" w:cs="Times New Roman"/>
+          <w:sz w:val="24"/>
+          <w:szCs w:val="24"/>
+        </w:rPr>
+        <w:tab/>
+      </w:r>
+      <w:r>
+        <w:rPr>
+          <w:rFonts w:ascii="Times New Roman" w:hAnsi="Times New Roman" w:cs="Times New Roman"/>
+          <w:sz w:val="24"/>
+          <w:szCs w:val="24"/>
+        </w:rPr>
+        <w:t xml:space="preserve">How an ARCL compliant machine is implemented does not matter as long as it can accept the instructions and perform actions as given above. The </w:t>
+      </w:r>
+      <w:r>
+        <w:rPr>
+          <w:rFonts w:ascii="Times New Roman" w:hAnsi="Times New Roman" w:cs="Times New Roman"/>
+          <w:sz w:val="24"/>
+          <w:szCs w:val="24"/>
+        </w:rPr>
+        <w:t xml:space="preserve">only way it can run ARCL code directly is through software since the encoding of the instructions is dependent on the character set used. When an instance of the machine is running, it may be given an ARCL file, which it will read and internally decipher into its own encoding before executing, but since the implementation details of that are encapsulated to the ARCL machine itself, it is still an ARCL compliant “machine”. </w:t>
+      </w:r>
+    </w:p>
+    <w:p>
+      <w:pPr>
+        <w:rPr>
+          <w:rFonts w:ascii="Times New Roman" w:hAnsi="Times New Roman" w:cs="Times New Roman"/>
+          <w:sz w:val="24"/>
+          <w:szCs w:val="24"/>
+        </w:rPr>
+      </w:pPr>
+      <w:r>
+        <w:rPr>
+          <w:rFonts w:ascii="Times New Roman" w:hAnsi="Times New Roman" w:cs="Times New Roman"/>
+          <w:sz w:val="24"/>
+          <w:szCs w:val="24"/>
+        </w:rPr>
+        <w:t>The list of register names that are valid are:</w:t>
+      </w:r>
+    </w:p>
+    <w:p>
+      <w:pPr>
+        <w:pStyle w:val="ListParagraph"/>
+        <w:numPr>
+          <w:ilvl w:val="0"/>
+          <w:numId w:val="3"/>
+        </w:numPr>
+        <w:rPr>
+          <w:rFonts w:ascii="Times New Roman" w:hAnsi="Times New Roman" w:cs="Times New Roman"/>
+          <w:sz w:val="24"/>
+          <w:szCs w:val="24"/>
+        </w:rPr>
+      </w:pPr>
+      <w:r>
+        <w:rPr>
+          <w:rFonts w:ascii="Times New Roman" w:hAnsi="Times New Roman" w:cs="Times New Roman"/>
+          <w:sz w:val="24"/>
+          <w:szCs w:val="24"/>
+        </w:rPr>
+        <w:t>R0</w:t>
+      </w:r>
+    </w:p>
+    <w:p>
+      <w:pPr>
+        <w:pStyle w:val="ListParagraph"/>
+        <w:numPr>
+          <w:ilvl w:val="0"/>
+          <w:numId w:val="3"/>
+        </w:numPr>
+        <w:rPr>
+          <w:rFonts w:ascii="Times New Roman" w:hAnsi="Times New Roman" w:cs="Times New Roman"/>
+          <w:sz w:val="24"/>
+          <w:szCs w:val="24"/>
+        </w:rPr>
+      </w:pPr>
+      <w:r>
+        <w:rPr>
+          <w:rFonts w:ascii="Times New Roman" w:hAnsi="Times New Roman" w:cs="Times New Roman"/>
+          <w:sz w:val="24"/>
+          <w:szCs w:val="24"/>
+        </w:rPr>
+        <w:t>R1</w:t>
+      </w:r>
+    </w:p>
+    <w:p>
+      <w:pPr>
+        <w:pStyle w:val="ListParagraph"/>
+        <w:numPr>
+          <w:ilvl w:val="0"/>
+          <w:numId w:val="3"/>
+        </w:numPr>
+        <w:rPr>
+          <w:rFonts w:ascii="Times New Roman" w:hAnsi="Times New Roman" w:cs="Times New Roman"/>
+          <w:sz w:val="24"/>
+          <w:szCs w:val="24"/>
+        </w:rPr>
+      </w:pPr>
+      <w:r>
+        <w:rPr>
+          <w:rFonts w:ascii="Times New Roman" w:hAnsi="Times New Roman" w:cs="Times New Roman"/>
+          <w:sz w:val="24"/>
+          <w:szCs w:val="24"/>
+        </w:rPr>
+        <w:t>R2</w:t>
+      </w:r>
+    </w:p>
+    <w:p>
+      <w:pPr>
+        <w:pStyle w:val="ListParagraph"/>
+        <w:numPr>
+          <w:ilvl w:val="0"/>
+          <w:numId w:val="3"/>
+        </w:numPr>
+        <w:rPr>
+          <w:rFonts w:ascii="Times New Roman" w:hAnsi="Times New Roman" w:cs="Times New Roman"/>
+          <w:sz w:val="24"/>
+          <w:szCs w:val="24"/>
+        </w:rPr>
+      </w:pPr>
+      <w:r>
+        <w:rPr>
+          <w:rFonts w:ascii="Times New Roman" w:hAnsi="Times New Roman" w:cs="Times New Roman"/>
+          <w:sz w:val="24"/>
+          <w:szCs w:val="24"/>
+        </w:rPr>
+        <w:t>R3</w:t>
+      </w:r>
+    </w:p>
+    <w:p>
+      <w:pPr>
+        <w:pStyle w:val="ListParagraph"/>
+        <w:numPr>
+          <w:ilvl w:val="0"/>
+          <w:numId w:val="3"/>
+        </w:numPr>
+        <w:rPr>
+          <w:rFonts w:ascii="Times New Roman" w:hAnsi="Times New Roman" w:cs="Times New Roman"/>
+          <w:sz w:val="24"/>
+          <w:szCs w:val="24"/>
+        </w:rPr>
+      </w:pPr>
+      <w:r>
+        <w:rPr>
+          <w:rFonts w:ascii="Times New Roman" w:hAnsi="Times New Roman" w:cs="Times New Roman"/>
+          <w:sz w:val="24"/>
+          <w:szCs w:val="24"/>
+        </w:rPr>
+        <w:t>R4</w:t>
+      </w:r>
+    </w:p>
+    <w:p>
+      <w:pPr>
+        <w:pStyle w:val="ListParagraph"/>
+        <w:numPr>
+          <w:ilvl w:val="0"/>
+          <w:numId w:val="3"/>
+        </w:numPr>
+        <w:rPr>
+          <w:rFonts w:ascii="Times New Roman" w:hAnsi="Times New Roman" w:cs="Times New Roman"/>
+          <w:sz w:val="24"/>
+          <w:szCs w:val="24"/>
+        </w:rPr>
+      </w:pPr>
+      <w:r>
+        <w:rPr>
+          <w:rFonts w:ascii="Times New Roman" w:hAnsi="Times New Roman" w:cs="Times New Roman"/>
+          <w:sz w:val="24"/>
+          <w:szCs w:val="24"/>
+        </w:rPr>
+        <w:t>R5</w:t>
+      </w:r>
+    </w:p>
+    <w:p>
+      <w:pPr>
+        <w:pStyle w:val="ListParagraph"/>
+        <w:numPr>
+          <w:ilvl w:val="0"/>
+          <w:numId w:val="3"/>
+        </w:numPr>
+        <w:rPr>
+          <w:rFonts w:ascii="Times New Roman" w:hAnsi="Times New Roman" w:cs="Times New Roman"/>
+          <w:sz w:val="24"/>
+          <w:szCs w:val="24"/>
+        </w:rPr>
+      </w:pPr>
+      <w:r>
+        <w:rPr>
+          <w:rFonts w:ascii="Times New Roman" w:hAnsi="Times New Roman" w:cs="Times New Roman"/>
+          <w:sz w:val="24"/>
+          <w:szCs w:val="24"/>
+        </w:rPr>
+        <w:t>R6</w:t>
+      </w:r>
+    </w:p>
+    <w:p>
+      <w:pPr>
+        <w:pStyle w:val="ListParagraph"/>
+        <w:numPr>
+          <w:ilvl w:val="0"/>
+          <w:numId w:val="3"/>
+        </w:numPr>
+        <w:rPr>
+          <w:rFonts w:ascii="Times New Roman" w:hAnsi="Times New Roman" w:cs="Times New Roman"/>
+          <w:sz w:val="24"/>
+          <w:szCs w:val="24"/>
+        </w:rPr>
+      </w:pPr>
+      <w:r>
+        <w:rPr>
+          <w:rFonts w:ascii="Times New Roman" w:hAnsi="Times New Roman" w:cs="Times New Roman"/>
+          <w:sz w:val="24"/>
+          <w:szCs w:val="24"/>
+        </w:rPr>
+        <w:t>R7</w:t>
+      </w:r>
+    </w:p>
+    <w:p>
+      <w:pPr>
+        <w:pStyle w:val="ListParagraph"/>
+        <w:numPr>
+          <w:ilvl w:val="0"/>
+          <w:numId w:val="3"/>
+        </w:numPr>
+        <w:rPr>
+          <w:rFonts w:ascii="Times New Roman" w:hAnsi="Times New Roman" w:cs="Times New Roman"/>
+          <w:sz w:val="24"/>
+          <w:szCs w:val="24"/>
+        </w:rPr>
+      </w:pPr>
+      <w:r>
+        <w:rPr>
+          <w:rFonts w:ascii="Times New Roman" w:hAnsi="Times New Roman" w:cs="Times New Roman"/>
+          <w:sz w:val="24"/>
+          <w:szCs w:val="24"/>
+        </w:rPr>
+        <w:t>FRR (function return register)</w:t>
+      </w:r>
+    </w:p>
+    <w:p>
+      <w:pPr>
+        <w:rPr>
+          <w:rFonts w:ascii="Times New Roman" w:hAnsi="Times New Roman" w:cs="Times New Roman"/>
+          <w:sz w:val="24"/>
+          <w:szCs w:val="24"/>
+        </w:rPr>
+      </w:pPr>
+      <w:r>
+        <w:rPr>
+          <w:rFonts w:ascii="Times New Roman" w:hAnsi="Times New Roman" w:cs="Times New Roman"/>
+          <w:sz w:val="24"/>
+          <w:szCs w:val="24"/>
+        </w:rPr>
+        <w:t>Internally there may also be a frame pointer, but that may not be referred to explicitly.</w:t>
+      </w:r>
+      <w:r>
+        <w:rPr>
+          <w:rFonts w:ascii="Times New Roman" w:hAnsi="Times New Roman" w:cs="Times New Roman"/>
+          <w:sz w:val="24"/>
+          <w:szCs w:val="24"/>
+        </w:rPr>
+        <w:t>The memory given for both the stack and the heap may be implementation dependent. The implementation should not add additional registers.</w:t>
+      </w:r>
+      <w:r>
+        <w:rPr>
+          <w:rFonts w:ascii="Times New Roman" w:hAnsi="Times New Roman" w:cs="Times New Roman"/>
+          <w:sz w:val="24"/>
+          <w:szCs w:val="24"/>
+        </w:rPr>
+        <w:t xml:space="preserve"> Memory is to be organized through two-byte words, and each register is to have a word of space. Input and output peripherals are known as device pins, and each must have a number from 1 up to the number of actual pins. The input or </w:t>
+      </w:r>
+      <w:r>
+        <w:rPr>
+          <w:rFonts w:ascii="Times New Roman" w:hAnsi="Times New Roman" w:cs="Times New Roman"/>
+          <w:sz w:val="24"/>
+          <w:szCs w:val="24"/>
+        </w:rPr>
+        <w:lastRenderedPageBreak/>
+        <w:t>output mode of a pin is dependent on the function it is assigned by the linker</w:t>
+      </w:r>
+      <w:r>
+        <w:rPr>
+          <w:rFonts w:ascii="Times New Roman" w:hAnsi="Times New Roman" w:cs="Times New Roman"/>
+          <w:sz w:val="24"/>
+          <w:szCs w:val="24"/>
+        </w:rPr>
+        <w:t xml:space="preserve"> with placing INPUT and OUTPUT instructions in the place where a device is originally declared.</w:t>
+      </w:r>
+    </w:p>
+    <w:p>
+      <w:pPr>
+        <w:rPr>
+          <w:rFonts w:ascii="Times New Roman" w:hAnsi="Times New Roman" w:cs="Times New Roman"/>
+          <w:sz w:val="24"/>
+          <w:szCs w:val="24"/>
+        </w:rPr>
+      </w:pPr>
+      <w:r>
+        <w:rPr>
+          <w:rFonts w:ascii="Times New Roman" w:hAnsi="Times New Roman" w:cs="Times New Roman"/>
+          <w:sz w:val="24"/>
+          <w:szCs w:val="24"/>
+        </w:rPr>
+        <w:t xml:space="preserve">We now see that it is necessary to create a document describing the implementation and usage of the </w:t>
+      </w:r>
+      <w:r>
+        <w:rPr>
+          <w:rFonts w:ascii="Courier New" w:hAnsi="Courier New" w:cs="Courier New"/>
+          <w:sz w:val="24"/>
+          <w:szCs w:val="24"/>
+        </w:rPr>
+        <w:t>scarlrvm</w:t>
+      </w:r>
+      <w:r>
+        <w:rPr>
+          <w:rFonts w:ascii="Times New Roman" w:hAnsi="Times New Roman" w:cs="Times New Roman"/>
+          <w:sz w:val="24"/>
+          <w:szCs w:val="24"/>
+        </w:rPr>
+        <w:t xml:space="preserve"> program.</w:t>
+      </w:r>
     </w:p>
     <w:sectPr>
       <w:pgSz w:w="12240" w:h="15840"/>
@@ -4428,11 +4935,100 @@
       </w:pPr>
     </w:lvl>
   </w:abstractNum>
+  <w:abstractNum w:abstractNumId="2" w15:restartNumberingAfterBreak="0">
+    <w:nsid w:val="2610653F"/>
+    <w:multiLevelType w:val="hybridMultilevel"/>
+    <w:tmpl w:val="02222C78"/>
+    <w:lvl w:ilvl="0" w:tplc="0409000F">
+      <w:start w:val="1"/>
+      <w:numFmt w:val="decimal"/>
+      <w:lvlText w:val="%1."/>
+      <w:lvlJc w:val="left"/>
+      <w:pPr>
+        <w:ind w:left="720" w:hanging="360"/>
+      </w:pPr>
+    </w:lvl>
+    <w:lvl w:ilvl="1" w:tplc="04090019" w:tentative="1">
+      <w:start w:val="1"/>
+      <w:numFmt w:val="lowerLetter"/>
+      <w:lvlText w:val="%2."/>
+      <w:lvlJc w:val="left"/>
+      <w:pPr>
+        <w:ind w:left="1440" w:hanging="360"/>
+      </w:pPr>
+    </w:lvl>
+    <w:lvl w:ilvl="2" w:tplc="0409001B" w:tentative="1">
+      <w:start w:val="1"/>
+      <w:numFmt w:val="lowerRoman"/>
+      <w:lvlText w:val="%3."/>
+      <w:lvlJc w:val="right"/>
+      <w:pPr>
+        <w:ind w:left="2160" w:hanging="180"/>
+      </w:pPr>
+    </w:lvl>
+    <w:lvl w:ilvl="3" w:tplc="0409000F" w:tentative="1">
+      <w:start w:val="1"/>
+      <w:numFmt w:val="decimal"/>
+      <w:lvlText w:val="%4."/>
+      <w:lvlJc w:val="left"/>
+      <w:pPr>
+        <w:ind w:left="2880" w:hanging="360"/>
+      </w:pPr>
+    </w:lvl>
+    <w:lvl w:ilvl="4" w:tplc="04090019" w:tentative="1">
+      <w:start w:val="1"/>
+      <w:numFmt w:val="lowerLetter"/>
+      <w:lvlText w:val="%5."/>
+      <w:lvlJc w:val="left"/>
+      <w:pPr>
+        <w:ind w:left="3600" w:hanging="360"/>
+      </w:pPr>
+    </w:lvl>
+    <w:lvl w:ilvl="5" w:tplc="0409001B" w:tentative="1">
+      <w:start w:val="1"/>
+      <w:numFmt w:val="lowerRoman"/>
+      <w:lvlText w:val="%6."/>
+      <w:lvlJc w:val="right"/>
+      <w:pPr>
+        <w:ind w:left="4320" w:hanging="180"/>
+      </w:pPr>
+    </w:lvl>
+    <w:lvl w:ilvl="6" w:tplc="0409000F" w:tentative="1">
+      <w:start w:val="1"/>
+      <w:numFmt w:val="decimal"/>
+      <w:lvlText w:val="%7."/>
+      <w:lvlJc w:val="left"/>
+      <w:pPr>
+        <w:ind w:left="5040" w:hanging="360"/>
+      </w:pPr>
+    </w:lvl>
+    <w:lvl w:ilvl="7" w:tplc="04090019" w:tentative="1">
+      <w:start w:val="1"/>
+      <w:numFmt w:val="lowerLetter"/>
+      <w:lvlText w:val="%8."/>
+      <w:lvlJc w:val="left"/>
+      <w:pPr>
+        <w:ind w:left="5760" w:hanging="360"/>
+      </w:pPr>
+    </w:lvl>
+    <w:lvl w:ilvl="8" w:tplc="0409001B" w:tentative="1">
+      <w:start w:val="1"/>
+      <w:numFmt w:val="lowerRoman"/>
+      <w:lvlText w:val="%9."/>
+      <w:lvlJc w:val="right"/>
+      <w:pPr>
+        <w:ind w:left="6480" w:hanging="180"/>
+      </w:pPr>
+    </w:lvl>
+  </w:abstractNum>
   <w:num w:numId="1">
     <w:abstractNumId w:val="0"/>
   </w:num>
   <w:num w:numId="2">
     <w:abstractNumId w:val="1"/>
+  </w:num>
+  <w:num w:numId="3">
+    <w:abstractNumId w:val="2"/>
   </w:num>
 </w:numbering>
 </file>
@@ -5195,7 +5791,7 @@
 </file>
 
 <file path=customXml/itemProps1.xml><?xml version="1.0" encoding="utf-8"?>
-<ds:datastoreItem xmlns:ds="http://schemas.openxmlformats.org/officeDocument/2006/customXml" ds:itemID="{751317C8-E7CA-4868-9A95-254C25C83C9E}">
+<ds:datastoreItem xmlns:ds="http://schemas.openxmlformats.org/officeDocument/2006/customXml" ds:itemID="{391EED8D-9B76-457D-9380-9EEC2943EAAC}">
   <ds:schemaRefs>
     <ds:schemaRef ds:uri="http://schemas.openxmlformats.org/officeDocument/2006/bibliography"/>
   </ds:schemaRefs>

</xml_diff>

<commit_message>
Framework for the RVM. Can execute basic register instructions like MOV and ADD. Need to test stack and heap functionality. TO DO: Labels, procedure calls, and conditional jumping.
</commit_message>
<xml_diff>
--- a/Abstract Robot Control Language (ARCL).docx
+++ b/Abstract Robot Control Language (ARCL).docx
@@ -204,8 +204,18 @@
           <w:sz w:val="24"/>
           <w:szCs w:val="24"/>
         </w:rPr>
-        <w:t>Has a</w:t>
-      </w:r>
+        <w:t xml:space="preserve">Has </w:t>
+      </w:r>
+      <w:proofErr w:type="gramStart"/>
+      <w:r>
+        <w:rPr>
+          <w:rFonts w:ascii="Times New Roman" w:hAnsi="Times New Roman" w:cs="Times New Roman"/>
+          <w:sz w:val="24"/>
+          <w:szCs w:val="24"/>
+        </w:rPr>
+        <w:t>a</w:t>
+      </w:r>
+      <w:proofErr w:type="gramEnd"/>
       <w:r>
         <w:rPr>
           <w:rFonts w:ascii="Times New Roman" w:hAnsi="Times New Roman" w:cs="Times New Roman"/>
@@ -1337,7 +1347,7 @@
                 <w:sz w:val="24"/>
                 <w:szCs w:val="24"/>
               </w:rPr>
-              <w:t xml:space="preserve">Finds the value from static storage that is </w:t>
+              <w:t xml:space="preserve">Finds the value from storage that is </w:t>
             </w:r>
             <w:r>
               <w:rPr>
@@ -1567,7 +1577,7 @@
                 <w:sz w:val="24"/>
                 <w:szCs w:val="24"/>
               </w:rPr>
-              <w:t xml:space="preserve"> values away from the beginning of static storage.</w:t>
+              <w:t xml:space="preserve"> values away from the beginning of storage.</w:t>
             </w:r>
           </w:p>
         </w:tc>
@@ -1819,7 +1829,6 @@
           <w:szCs w:val="24"/>
         </w:rPr>
       </w:pPr>
-      <w:bookmarkStart w:id="0" w:name="_GoBack"/>
     </w:p>
     <w:tbl>
       <w:tblPr>
@@ -1890,7 +1899,6 @@
           </w:p>
         </w:tc>
       </w:tr>
-      <w:bookmarkEnd w:id="0"/>
       <w:tr>
         <w:tc>
           <w:tcPr>
@@ -4283,7 +4291,17 @@
                 <w:sz w:val="24"/>
                 <w:szCs w:val="24"/>
               </w:rPr>
-              <w:t xml:space="preserve"> Behavior depends on if the pin is digital or analog, which depends on the pin selected by the user.</w:t>
+              <w:t xml:space="preserve"> Behavior depends on if the pin is digital or analog, which depends on the pin selected by the us</w:t>
+            </w:r>
+            <w:bookmarkStart w:id="0" w:name="_GoBack"/>
+            <w:bookmarkEnd w:id="0"/>
+            <w:r>
+              <w:rPr>
+                <w:rFonts w:ascii="Times New Roman" w:hAnsi="Times New Roman" w:cs="Times New Roman"/>
+                <w:sz w:val="24"/>
+                <w:szCs w:val="24"/>
+              </w:rPr>
+              <w:t>er.</w:t>
             </w:r>
           </w:p>
         </w:tc>
@@ -4415,7 +4433,25 @@
           <w:sz w:val="24"/>
           <w:szCs w:val="24"/>
         </w:rPr>
-        <w:t xml:space="preserve">How an ARCL compliant machine is implemented does not matter as long as it can accept the instructions and perform actions as given above. The </w:t>
+        <w:t xml:space="preserve">How an ARCL compliant machine is implemented does not matter </w:t>
+      </w:r>
+      <w:proofErr w:type="gramStart"/>
+      <w:r>
+        <w:rPr>
+          <w:rFonts w:ascii="Times New Roman" w:hAnsi="Times New Roman" w:cs="Times New Roman"/>
+          <w:sz w:val="24"/>
+          <w:szCs w:val="24"/>
+        </w:rPr>
+        <w:t>as long as</w:t>
+      </w:r>
+      <w:proofErr w:type="gramEnd"/>
+      <w:r>
+        <w:rPr>
+          <w:rFonts w:ascii="Times New Roman" w:hAnsi="Times New Roman" w:cs="Times New Roman"/>
+          <w:sz w:val="24"/>
+          <w:szCs w:val="24"/>
+        </w:rPr>
+        <w:t xml:space="preserve"> it can accept the instructions and perform actions as given above. The </w:t>
       </w:r>
       <w:r>
         <w:rPr>
@@ -5791,7 +5827,7 @@
 </file>
 
 <file path=customXml/itemProps1.xml><?xml version="1.0" encoding="utf-8"?>
-<ds:datastoreItem xmlns:ds="http://schemas.openxmlformats.org/officeDocument/2006/customXml" ds:itemID="{391EED8D-9B76-457D-9380-9EEC2943EAAC}">
+<ds:datastoreItem xmlns:ds="http://schemas.openxmlformats.org/officeDocument/2006/customXml" ds:itemID="{E7A32E91-9FA6-42AC-BC5B-4AB585FE22CE}">
   <ds:schemaRefs>
     <ds:schemaRef ds:uri="http://schemas.openxmlformats.org/officeDocument/2006/bibliography"/>
   </ds:schemaRefs>

</xml_diff>

<commit_message>
Very simple version of the RVM works to allow me to test ARCL code. Now working on how to generate AVR Assembler.
</commit_message>
<xml_diff>
--- a/Abstract Robot Control Language (ARCL).docx
+++ b/Abstract Robot Control Language (ARCL).docx
@@ -1650,7 +1650,23 @@
                 <w:sz w:val="24"/>
                 <w:szCs w:val="24"/>
               </w:rPr>
-              <w:t>values farther away. For setting up actvation record space</w:t>
+              <w:t>values farther away. For setting up act</w:t>
+            </w:r>
+            <w:r>
+              <w:rPr>
+                <w:rFonts w:ascii="Times New Roman" w:hAnsi="Times New Roman" w:cs="Times New Roman"/>
+                <w:sz w:val="24"/>
+                <w:szCs w:val="24"/>
+              </w:rPr>
+              <w:t>i</w:t>
+            </w:r>
+            <w:r>
+              <w:rPr>
+                <w:rFonts w:ascii="Times New Roman" w:hAnsi="Times New Roman" w:cs="Times New Roman"/>
+                <w:sz w:val="24"/>
+                <w:szCs w:val="24"/>
+              </w:rPr>
+              <w:t>vation record space</w:t>
             </w:r>
           </w:p>
         </w:tc>
@@ -1769,7 +1785,23 @@
                 <w:sz w:val="24"/>
                 <w:szCs w:val="24"/>
               </w:rPr>
-              <w:t>Save the current state of the machine by stacking all registers on the stack and incrementing the frame pointing.</w:t>
+              <w:t>Save the current state of the machine by stacking all registers on the stack and incrementing the frame point</w:t>
+            </w:r>
+            <w:r>
+              <w:rPr>
+                <w:rFonts w:ascii="Times New Roman" w:hAnsi="Times New Roman" w:cs="Times New Roman"/>
+                <w:sz w:val="24"/>
+                <w:szCs w:val="24"/>
+              </w:rPr>
+              <w:t>er</w:t>
+            </w:r>
+            <w:r>
+              <w:rPr>
+                <w:rFonts w:ascii="Times New Roman" w:hAnsi="Times New Roman" w:cs="Times New Roman"/>
+                <w:sz w:val="24"/>
+                <w:szCs w:val="24"/>
+              </w:rPr>
+              <w:t>.</w:t>
             </w:r>
           </w:p>
         </w:tc>
@@ -2126,33 +2158,19 @@
                 <w:sz w:val="24"/>
                 <w:szCs w:val="24"/>
               </w:rPr>
-              <w:t xml:space="preserve">Creates an activation record for the procedure called </w:t>
-            </w:r>
-            <w:r>
-              <w:rPr>
-                <w:rFonts w:ascii="Times New Roman" w:hAnsi="Times New Roman" w:cs="Times New Roman"/>
-                <w:i/>
-                <w:sz w:val="24"/>
-                <w:szCs w:val="24"/>
-              </w:rPr>
-              <w:t xml:space="preserve">label </w:t>
-            </w:r>
-            <w:r>
-              <w:rPr>
-                <w:rFonts w:ascii="Times New Roman" w:hAnsi="Times New Roman" w:cs="Times New Roman"/>
-                <w:sz w:val="24"/>
-                <w:szCs w:val="24"/>
-              </w:rPr>
-              <w:t>and transfers program execution to that procedure</w:t>
-            </w:r>
-            <w:r>
-              <w:rPr>
-                <w:rFonts w:ascii="Times New Roman" w:hAnsi="Times New Roman" w:cs="Times New Roman"/>
-                <w:sz w:val="24"/>
-                <w:szCs w:val="24"/>
-              </w:rPr>
-              <w:t>.</w:t>
-            </w:r>
+              <w:t xml:space="preserve">Stacks the current instruction address as a return point and then transfers control to </w:t>
+            </w:r>
+            <w:r>
+              <w:rPr>
+                <w:rFonts w:ascii="Times New Roman" w:hAnsi="Times New Roman" w:cs="Times New Roman"/>
+                <w:i/>
+                <w:sz w:val="24"/>
+                <w:szCs w:val="24"/>
+              </w:rPr>
+              <w:t>label</w:t>
+            </w:r>
+            <w:bookmarkStart w:id="0" w:name="_GoBack"/>
+            <w:bookmarkEnd w:id="0"/>
           </w:p>
           <w:p>
             <w:pPr>
@@ -2436,7 +2454,6 @@
                 <w:sz w:val="24"/>
                 <w:szCs w:val="24"/>
               </w:rPr>
-              <w:lastRenderedPageBreak/>
               <w:t xml:space="preserve">JPNE </w:t>
             </w:r>
             <w:r>
@@ -2537,6 +2554,7 @@
                 <w:sz w:val="24"/>
                 <w:szCs w:val="24"/>
               </w:rPr>
+              <w:lastRenderedPageBreak/>
               <w:t xml:space="preserve">JPGR </w:t>
             </w:r>
             <w:r>
@@ -4085,90 +4103,98 @@
                 <w:sz w:val="24"/>
                 <w:szCs w:val="24"/>
               </w:rPr>
+              <w:t>WRITE</w:t>
+            </w:r>
+            <w:r>
+              <w:rPr>
+                <w:rFonts w:ascii="Times New Roman" w:hAnsi="Times New Roman" w:cs="Times New Roman"/>
+                <w:sz w:val="24"/>
+                <w:szCs w:val="24"/>
+              </w:rPr>
+              <w:t xml:space="preserve"> </w:t>
+            </w:r>
+            <w:r>
+              <w:rPr>
+                <w:rFonts w:ascii="Times New Roman" w:hAnsi="Times New Roman" w:cs="Times New Roman"/>
+                <w:i/>
+                <w:sz w:val="24"/>
+                <w:szCs w:val="24"/>
+              </w:rPr>
+              <w:t>reg</w:t>
+            </w:r>
+            <w:r>
+              <w:rPr>
+                <w:rFonts w:ascii="Times New Roman" w:hAnsi="Times New Roman" w:cs="Times New Roman"/>
+                <w:i/>
+                <w:sz w:val="24"/>
+                <w:szCs w:val="24"/>
+              </w:rPr>
+              <w:t>Pin regData</w:t>
+            </w:r>
+          </w:p>
+        </w:tc>
+        <w:tc>
+          <w:tcPr>
+            <w:tcW w:w="4675" w:type="dxa"/>
+          </w:tcPr>
+          <w:p>
+            <w:pPr>
+              <w:rPr>
+                <w:rFonts w:ascii="Times New Roman" w:hAnsi="Times New Roman" w:cs="Times New Roman"/>
+                <w:sz w:val="24"/>
+                <w:szCs w:val="24"/>
+              </w:rPr>
+            </w:pPr>
+            <w:r>
+              <w:rPr>
+                <w:rFonts w:ascii="Times New Roman" w:hAnsi="Times New Roman" w:cs="Times New Roman"/>
+                <w:sz w:val="24"/>
+                <w:szCs w:val="24"/>
+              </w:rPr>
+              <w:t xml:space="preserve">Writes the value specified in </w:t>
+            </w:r>
+            <w:r>
+              <w:rPr>
+                <w:rFonts w:ascii="Times New Roman" w:hAnsi="Times New Roman" w:cs="Times New Roman"/>
+                <w:i/>
+                <w:sz w:val="24"/>
+                <w:szCs w:val="24"/>
+              </w:rPr>
+              <w:t xml:space="preserve">regData </w:t>
+            </w:r>
+            <w:r>
+              <w:rPr>
+                <w:rFonts w:ascii="Times New Roman" w:hAnsi="Times New Roman" w:cs="Times New Roman"/>
+                <w:sz w:val="24"/>
+                <w:szCs w:val="24"/>
+              </w:rPr>
+              <w:t xml:space="preserve">to the pin specified by </w:t>
+            </w:r>
+            <w:r>
+              <w:rPr>
+                <w:rFonts w:ascii="Times New Roman" w:hAnsi="Times New Roman" w:cs="Times New Roman"/>
+                <w:i/>
+                <w:sz w:val="24"/>
+                <w:szCs w:val="24"/>
+              </w:rPr>
+              <w:t>regPin</w:t>
+            </w:r>
+            <w:r>
+              <w:rPr>
+                <w:rFonts w:ascii="Times New Roman" w:hAnsi="Times New Roman" w:cs="Times New Roman"/>
+                <w:sz w:val="24"/>
+                <w:szCs w:val="24"/>
+              </w:rPr>
+              <w:t xml:space="preserve">. Only valid if the pin is specified as an output pin. Generally, 0 is </w:t>
+            </w:r>
+            <w:r>
+              <w:rPr>
+                <w:rFonts w:ascii="Times New Roman" w:hAnsi="Times New Roman" w:cs="Times New Roman"/>
+                <w:sz w:val="24"/>
+                <w:szCs w:val="24"/>
+              </w:rPr>
               <w:lastRenderedPageBreak/>
-              <w:t>WRITE</w:t>
-            </w:r>
-            <w:r>
-              <w:rPr>
-                <w:rFonts w:ascii="Times New Roman" w:hAnsi="Times New Roman" w:cs="Times New Roman"/>
-                <w:sz w:val="24"/>
-                <w:szCs w:val="24"/>
-              </w:rPr>
-              <w:t xml:space="preserve"> </w:t>
-            </w:r>
-            <w:r>
-              <w:rPr>
-                <w:rFonts w:ascii="Times New Roman" w:hAnsi="Times New Roman" w:cs="Times New Roman"/>
-                <w:i/>
-                <w:sz w:val="24"/>
-                <w:szCs w:val="24"/>
-              </w:rPr>
-              <w:t>reg</w:t>
-            </w:r>
-            <w:r>
-              <w:rPr>
-                <w:rFonts w:ascii="Times New Roman" w:hAnsi="Times New Roman" w:cs="Times New Roman"/>
-                <w:i/>
-                <w:sz w:val="24"/>
-                <w:szCs w:val="24"/>
-              </w:rPr>
-              <w:t>Pin regData</w:t>
-            </w:r>
-          </w:p>
-        </w:tc>
-        <w:tc>
-          <w:tcPr>
-            <w:tcW w:w="4675" w:type="dxa"/>
-          </w:tcPr>
-          <w:p>
-            <w:pPr>
-              <w:rPr>
-                <w:rFonts w:ascii="Times New Roman" w:hAnsi="Times New Roman" w:cs="Times New Roman"/>
-                <w:sz w:val="24"/>
-                <w:szCs w:val="24"/>
-              </w:rPr>
-            </w:pPr>
-            <w:r>
-              <w:rPr>
-                <w:rFonts w:ascii="Times New Roman" w:hAnsi="Times New Roman" w:cs="Times New Roman"/>
-                <w:sz w:val="24"/>
-                <w:szCs w:val="24"/>
-              </w:rPr>
-              <w:t xml:space="preserve">Writes the value specified in </w:t>
-            </w:r>
-            <w:r>
-              <w:rPr>
-                <w:rFonts w:ascii="Times New Roman" w:hAnsi="Times New Roman" w:cs="Times New Roman"/>
-                <w:i/>
-                <w:sz w:val="24"/>
-                <w:szCs w:val="24"/>
-              </w:rPr>
-              <w:t xml:space="preserve">regData </w:t>
-            </w:r>
-            <w:r>
-              <w:rPr>
-                <w:rFonts w:ascii="Times New Roman" w:hAnsi="Times New Roman" w:cs="Times New Roman"/>
-                <w:sz w:val="24"/>
-                <w:szCs w:val="24"/>
-              </w:rPr>
-              <w:t xml:space="preserve">to the pin specified by </w:t>
-            </w:r>
-            <w:r>
-              <w:rPr>
-                <w:rFonts w:ascii="Times New Roman" w:hAnsi="Times New Roman" w:cs="Times New Roman"/>
-                <w:i/>
-                <w:sz w:val="24"/>
-                <w:szCs w:val="24"/>
-              </w:rPr>
-              <w:t>regPin</w:t>
-            </w:r>
-            <w:r>
-              <w:rPr>
-                <w:rFonts w:ascii="Times New Roman" w:hAnsi="Times New Roman" w:cs="Times New Roman"/>
-                <w:sz w:val="24"/>
-                <w:szCs w:val="24"/>
-              </w:rPr>
-              <w:t xml:space="preserve">. Only valid if the pin is specified as an output pin. Generally, 0 is off and 1 or higher is on. Different values in </w:t>
+              <w:t xml:space="preserve">off and 1 or higher is on. Different values in </w:t>
             </w:r>
             <w:r>
               <w:rPr>
@@ -4210,6 +4236,7 @@
                 <w:sz w:val="24"/>
                 <w:szCs w:val="24"/>
               </w:rPr>
+              <w:lastRenderedPageBreak/>
               <w:t xml:space="preserve">READ </w:t>
             </w:r>
             <w:r>
@@ -4291,17 +4318,7 @@
                 <w:sz w:val="24"/>
                 <w:szCs w:val="24"/>
               </w:rPr>
-              <w:t xml:space="preserve"> Behavior depends on if the pin is digital or analog, which depends on the pin selected by the us</w:t>
-            </w:r>
-            <w:bookmarkStart w:id="0" w:name="_GoBack"/>
-            <w:bookmarkEnd w:id="0"/>
-            <w:r>
-              <w:rPr>
-                <w:rFonts w:ascii="Times New Roman" w:hAnsi="Times New Roman" w:cs="Times New Roman"/>
-                <w:sz w:val="24"/>
-                <w:szCs w:val="24"/>
-              </w:rPr>
-              <w:t>er.</w:t>
+              <w:t xml:space="preserve"> Behavior depends on if the pin is digital or analog, which depends on the pin selected by the user.</w:t>
             </w:r>
           </w:p>
         </w:tc>
@@ -4707,16 +4724,7 @@
           <w:sz w:val="24"/>
           <w:szCs w:val="24"/>
         </w:rPr>
-        <w:t xml:space="preserve"> Memory is to be organized through two-byte words, and each register is to have a word of space. Input and output peripherals are known as device pins, and each must have a number from 1 up to the number of actual pins. The input or </w:t>
-      </w:r>
-      <w:r>
-        <w:rPr>
-          <w:rFonts w:ascii="Times New Roman" w:hAnsi="Times New Roman" w:cs="Times New Roman"/>
-          <w:sz w:val="24"/>
-          <w:szCs w:val="24"/>
-        </w:rPr>
-        <w:lastRenderedPageBreak/>
-        <w:t>output mode of a pin is dependent on the function it is assigned by the linker</w:t>
+        <w:t xml:space="preserve"> Memory is to be organized through two-byte words, and each register is to have a word of space. Input and output peripherals are known as device pins, and each must have a number from 1 up to the number of actual pins. The input or output mode of a pin is dependent on the function it is assigned by the linker</w:t>
       </w:r>
       <w:r>
         <w:rPr>
@@ -4741,6 +4749,7 @@
           <w:sz w:val="24"/>
           <w:szCs w:val="24"/>
         </w:rPr>
+        <w:lastRenderedPageBreak/>
         <w:t xml:space="preserve">We now see that it is necessary to create a document describing the implementation and usage of the </w:t>
       </w:r>
       <w:r>
@@ -5827,7 +5836,7 @@
 </file>
 
 <file path=customXml/itemProps1.xml><?xml version="1.0" encoding="utf-8"?>
-<ds:datastoreItem xmlns:ds="http://schemas.openxmlformats.org/officeDocument/2006/customXml" ds:itemID="{E7A32E91-9FA6-42AC-BC5B-4AB585FE22CE}">
+<ds:datastoreItem xmlns:ds="http://schemas.openxmlformats.org/officeDocument/2006/customXml" ds:itemID="{B3C116B1-E7A2-4997-9660-A59FD6B65CBA}">
   <ds:schemaRefs>
     <ds:schemaRef ds:uri="http://schemas.openxmlformats.org/officeDocument/2006/bibliography"/>
   </ds:schemaRefs>

</xml_diff>